<commit_message>
mejroado el modo oscuro y el modo responsive y las ventanas ya tienen forma de lo que queremos
</commit_message>
<xml_diff>
--- a/docs/Context/Analisis Detallado del Plan de Desarrollo Frontend.docx
+++ b/docs/Context/Analisis Detallado del Plan de Desarrollo Frontend.docx
@@ -1247,12 +1247,21 @@
           <w:szCs w:val="18"/>
         </w:rPr>
       </w:pPr>
-      <w:r>
-        <w:rPr>
-          <w:sz w:val="18"/>
-          <w:szCs w:val="18"/>
-        </w:rPr>
-        <w:t>Total animales por explotación</w:t>
+      <w:proofErr w:type="gramStart"/>
+      <w:r>
+        <w:rPr>
+          <w:sz w:val="18"/>
+          <w:szCs w:val="18"/>
+        </w:rPr>
+        <w:t>Total</w:t>
+      </w:r>
+      <w:proofErr w:type="gramEnd"/>
+      <w:r>
+        <w:rPr>
+          <w:sz w:val="18"/>
+          <w:szCs w:val="18"/>
+        </w:rPr>
+        <w:t xml:space="preserve"> animales por explotación</w:t>
       </w:r>
     </w:p>
     <w:p>
@@ -6445,7 +6454,23 @@
           <w:sz w:val="18"/>
           <w:szCs w:val="18"/>
         </w:rPr>
-        <w:t>Componentes compactos pero altamente funcionales</w:t>
+        <w:t xml:space="preserve">Componentes </w:t>
+      </w:r>
+      <w:proofErr w:type="gramStart"/>
+      <w:r>
+        <w:rPr>
+          <w:sz w:val="18"/>
+          <w:szCs w:val="18"/>
+        </w:rPr>
+        <w:t>compactos</w:t>
+      </w:r>
+      <w:proofErr w:type="gramEnd"/>
+      <w:r>
+        <w:rPr>
+          <w:sz w:val="18"/>
+          <w:szCs w:val="18"/>
+        </w:rPr>
+        <w:t xml:space="preserve"> pero altamente funcionales</w:t>
       </w:r>
     </w:p>
     <w:p>
@@ -6769,8 +6794,17 @@
           <w:sz w:val="18"/>
           <w:szCs w:val="18"/>
         </w:rPr>
-        <w:t>Adaptar progresivamente el resto de páginas</w:t>
-      </w:r>
+        <w:t xml:space="preserve">Adaptar progresivamente el resto de </w:t>
+      </w:r>
+      <w:proofErr w:type="gramStart"/>
+      <w:r>
+        <w:rPr>
+          <w:sz w:val="18"/>
+          <w:szCs w:val="18"/>
+        </w:rPr>
+        <w:t>páginas</w:t>
+      </w:r>
+      <w:proofErr w:type="gramEnd"/>
     </w:p>
     <w:p>
       <w:pPr>
@@ -7046,7 +7080,23 @@
           <w:sz w:val="18"/>
           <w:szCs w:val="18"/>
         </w:rPr>
-        <w:t xml:space="preserve">, manager, editor, </w:t>
+        <w:t xml:space="preserve">, </w:t>
+      </w:r>
+      <w:proofErr w:type="gramStart"/>
+      <w:r>
+        <w:rPr>
+          <w:sz w:val="18"/>
+          <w:szCs w:val="18"/>
+        </w:rPr>
+        <w:t>manager</w:t>
+      </w:r>
+      <w:proofErr w:type="gramEnd"/>
+      <w:r>
+        <w:rPr>
+          <w:sz w:val="18"/>
+          <w:szCs w:val="18"/>
+        </w:rPr>
+        <w:t xml:space="preserve">, editor, </w:t>
       </w:r>
       <w:proofErr w:type="spellStart"/>
       <w:r>
@@ -8096,14 +8146,25 @@
           <w:szCs w:val="18"/>
         </w:rPr>
       </w:pPr>
-      <w:r>
-        <w:rPr>
-          <w:b/>
-          <w:bCs/>
-          <w:sz w:val="18"/>
-          <w:szCs w:val="18"/>
-        </w:rPr>
-        <w:t>Reseteo de Contraseñas</w:t>
+      <w:proofErr w:type="gramStart"/>
+      <w:r>
+        <w:rPr>
+          <w:b/>
+          <w:bCs/>
+          <w:sz w:val="18"/>
+          <w:szCs w:val="18"/>
+        </w:rPr>
+        <w:t>Reseteo</w:t>
+      </w:r>
+      <w:proofErr w:type="gramEnd"/>
+      <w:r>
+        <w:rPr>
+          <w:b/>
+          <w:bCs/>
+          <w:sz w:val="18"/>
+          <w:szCs w:val="18"/>
+        </w:rPr>
+        <w:t xml:space="preserve"> de Contraseñas</w:t>
       </w:r>
       <w:r>
         <w:rPr>
@@ -10599,7 +10660,27 @@
           <w:sz w:val="18"/>
           <w:szCs w:val="18"/>
         </w:rPr>
-        <w:t>output: 'server'</w:t>
+        <w:t>output: '</w:t>
+      </w:r>
+      <w:proofErr w:type="gramStart"/>
+      <w:r>
+        <w:rPr>
+          <w:b/>
+          <w:bCs/>
+          <w:sz w:val="18"/>
+          <w:szCs w:val="18"/>
+        </w:rPr>
+        <w:t>server</w:t>
+      </w:r>
+      <w:proofErr w:type="gramEnd"/>
+      <w:r>
+        <w:rPr>
+          <w:b/>
+          <w:bCs/>
+          <w:sz w:val="18"/>
+          <w:szCs w:val="18"/>
+        </w:rPr>
+        <w:t>'</w:t>
       </w:r>
       <w:r>
         <w:rPr>
@@ -10725,12 +10806,6 @@
       </w:r>
     </w:p>
     <w:p>
-      <w:pPr>
-        <w:rPr>
-          <w:sz w:val="18"/>
-          <w:szCs w:val="18"/>
-        </w:rPr>
-      </w:pPr>
       <w:r>
         <w:lastRenderedPageBreak/>
         <w:t xml:space="preserve">todo eso </w:t>
@@ -11429,15 +11504,7 @@
       </w:r>
       <w:proofErr w:type="spellEnd"/>
       <w:r>
-        <w:t xml:space="preserve"> </w:t>
-      </w:r>
-      <w:proofErr w:type="spellStart"/>
-      <w:r>
-        <w:t>to</w:t>
-      </w:r>
-      <w:proofErr w:type="spellEnd"/>
-      <w:r>
-        <w:t xml:space="preserve"> </w:t>
+        <w:t xml:space="preserve"> to </w:t>
       </w:r>
       <w:proofErr w:type="spellStart"/>
       <w:r>
@@ -11763,6 +11830,474 @@
       <w:r>
         <w:t>: Sistema de respaldo de datos</w:t>
       </w:r>
+    </w:p>
+    <w:p/>
+    <w:p/>
+    <w:p/>
+    <w:p>
+      <w:pPr>
+        <w:rPr>
+          <w:b/>
+          <w:bCs/>
+          <w:sz w:val="18"/>
+          <w:szCs w:val="18"/>
+        </w:rPr>
+      </w:pPr>
+      <w:r>
+        <w:rPr>
+          <w:b/>
+          <w:bCs/>
+          <w:sz w:val="18"/>
+          <w:szCs w:val="18"/>
+        </w:rPr>
+        <w:t>Próximos pasos para el proyecto:</w:t>
+      </w:r>
+    </w:p>
+    <w:p>
+      <w:pPr>
+        <w:rPr>
+          <w:sz w:val="18"/>
+          <w:szCs w:val="18"/>
+        </w:rPr>
+      </w:pPr>
+      <w:r>
+        <w:rPr>
+          <w:sz w:val="18"/>
+          <w:szCs w:val="18"/>
+        </w:rPr>
+        <w:t xml:space="preserve">Basándome en el </w:t>
+      </w:r>
+      <w:proofErr w:type="spellStart"/>
+      <w:r>
+        <w:rPr>
+          <w:sz w:val="18"/>
+          <w:szCs w:val="18"/>
+        </w:rPr>
+        <w:t>feedback</w:t>
+      </w:r>
+      <w:proofErr w:type="spellEnd"/>
+      <w:r>
+        <w:rPr>
+          <w:sz w:val="18"/>
+          <w:szCs w:val="18"/>
+        </w:rPr>
+        <w:t xml:space="preserve"> y las memorias del proyecto, estos serían </w:t>
+      </w:r>
+      <w:proofErr w:type="gramStart"/>
+      <w:r>
+        <w:rPr>
+          <w:sz w:val="18"/>
+          <w:szCs w:val="18"/>
+        </w:rPr>
+        <w:t>los siguientes pasos a implementar</w:t>
+      </w:r>
+      <w:proofErr w:type="gramEnd"/>
+      <w:r>
+        <w:rPr>
+          <w:sz w:val="18"/>
+          <w:szCs w:val="18"/>
+        </w:rPr>
+        <w:t>:</w:t>
+      </w:r>
+    </w:p>
+    <w:p>
+      <w:pPr>
+        <w:numPr>
+          <w:ilvl w:val="0"/>
+          <w:numId w:val="46"/>
+        </w:numPr>
+        <w:rPr>
+          <w:sz w:val="18"/>
+          <w:szCs w:val="18"/>
+        </w:rPr>
+      </w:pPr>
+      <w:r>
+        <w:rPr>
+          <w:b/>
+          <w:bCs/>
+          <w:sz w:val="18"/>
+          <w:szCs w:val="18"/>
+        </w:rPr>
+        <w:t>Completar la simplificación de la barra lateral:</w:t>
+      </w:r>
+    </w:p>
+    <w:p>
+      <w:pPr>
+        <w:numPr>
+          <w:ilvl w:val="1"/>
+          <w:numId w:val="46"/>
+        </w:numPr>
+        <w:rPr>
+          <w:sz w:val="18"/>
+          <w:szCs w:val="18"/>
+        </w:rPr>
+      </w:pPr>
+      <w:r>
+        <w:rPr>
+          <w:sz w:val="18"/>
+          <w:szCs w:val="18"/>
+        </w:rPr>
+        <w:t xml:space="preserve">Ya hemos verificado que la estructura actual coincide con el </w:t>
+      </w:r>
+      <w:proofErr w:type="spellStart"/>
+      <w:r>
+        <w:rPr>
+          <w:sz w:val="18"/>
+          <w:szCs w:val="18"/>
+        </w:rPr>
+        <w:t>feedback</w:t>
+      </w:r>
+      <w:proofErr w:type="spellEnd"/>
+      <w:r>
+        <w:rPr>
+          <w:sz w:val="18"/>
+          <w:szCs w:val="18"/>
+        </w:rPr>
+        <w:t xml:space="preserve"> (secciones "Principal" y "Administración")</w:t>
+      </w:r>
+    </w:p>
+    <w:p>
+      <w:pPr>
+        <w:numPr>
+          <w:ilvl w:val="1"/>
+          <w:numId w:val="46"/>
+        </w:numPr>
+        <w:rPr>
+          <w:sz w:val="18"/>
+          <w:szCs w:val="18"/>
+        </w:rPr>
+      </w:pPr>
+      <w:proofErr w:type="gramStart"/>
+      <w:r>
+        <w:rPr>
+          <w:sz w:val="18"/>
+          <w:szCs w:val="18"/>
+        </w:rPr>
+        <w:t>Asegurarnos</w:t>
+      </w:r>
+      <w:proofErr w:type="gramEnd"/>
+      <w:r>
+        <w:rPr>
+          <w:sz w:val="18"/>
+          <w:szCs w:val="18"/>
+        </w:rPr>
+        <w:t xml:space="preserve"> de que no haya opción de "Partos" en la barra lateral</w:t>
+      </w:r>
+    </w:p>
+    <w:p>
+      <w:pPr>
+        <w:numPr>
+          <w:ilvl w:val="0"/>
+          <w:numId w:val="46"/>
+        </w:numPr>
+        <w:rPr>
+          <w:sz w:val="18"/>
+          <w:szCs w:val="18"/>
+        </w:rPr>
+      </w:pPr>
+      <w:r>
+        <w:rPr>
+          <w:b/>
+          <w:bCs/>
+          <w:sz w:val="18"/>
+          <w:szCs w:val="18"/>
+        </w:rPr>
+        <w:t>Mejorar la página de Animales:</w:t>
+      </w:r>
+    </w:p>
+    <w:p>
+      <w:pPr>
+        <w:numPr>
+          <w:ilvl w:val="1"/>
+          <w:numId w:val="46"/>
+        </w:numPr>
+        <w:rPr>
+          <w:sz w:val="18"/>
+          <w:szCs w:val="18"/>
+        </w:rPr>
+      </w:pPr>
+      <w:r>
+        <w:rPr>
+          <w:sz w:val="18"/>
+          <w:szCs w:val="18"/>
+        </w:rPr>
+        <w:t xml:space="preserve">Mantener el </w:t>
+      </w:r>
+      <w:proofErr w:type="spellStart"/>
+      <w:r>
+        <w:rPr>
+          <w:sz w:val="18"/>
+          <w:szCs w:val="18"/>
+        </w:rPr>
+        <w:t>card</w:t>
+      </w:r>
+      <w:proofErr w:type="spellEnd"/>
+      <w:r>
+        <w:rPr>
+          <w:sz w:val="18"/>
+          <w:szCs w:val="18"/>
+        </w:rPr>
+        <w:t xml:space="preserve"> de búsqueda de ficha animal y los filtros avanzados</w:t>
+      </w:r>
+    </w:p>
+    <w:p>
+      <w:pPr>
+        <w:numPr>
+          <w:ilvl w:val="1"/>
+          <w:numId w:val="46"/>
+        </w:numPr>
+        <w:rPr>
+          <w:sz w:val="18"/>
+          <w:szCs w:val="18"/>
+        </w:rPr>
+      </w:pPr>
+      <w:proofErr w:type="gramStart"/>
+      <w:r>
+        <w:rPr>
+          <w:sz w:val="18"/>
+          <w:szCs w:val="18"/>
+        </w:rPr>
+        <w:t>Asegurar</w:t>
+      </w:r>
+      <w:proofErr w:type="gramEnd"/>
+      <w:r>
+        <w:rPr>
+          <w:sz w:val="18"/>
+          <w:szCs w:val="18"/>
+        </w:rPr>
+        <w:t xml:space="preserve"> que la opción de "actualizar ficha" incluya datos existentes y cambios habituales (estado, amamantamiento, nuevo parto)</w:t>
+      </w:r>
+    </w:p>
+    <w:p>
+      <w:pPr>
+        <w:numPr>
+          <w:ilvl w:val="1"/>
+          <w:numId w:val="46"/>
+        </w:numPr>
+        <w:rPr>
+          <w:sz w:val="18"/>
+          <w:szCs w:val="18"/>
+        </w:rPr>
+      </w:pPr>
+      <w:r>
+        <w:rPr>
+          <w:sz w:val="18"/>
+          <w:szCs w:val="18"/>
+        </w:rPr>
+        <w:t xml:space="preserve">Resolver cualquier problema de "cargando animal..." indefinidamente, similar a lo que hicimos con el </w:t>
+      </w:r>
+      <w:proofErr w:type="spellStart"/>
+      <w:r>
+        <w:rPr>
+          <w:sz w:val="18"/>
+          <w:szCs w:val="18"/>
+        </w:rPr>
+        <w:t>dashboard</w:t>
+      </w:r>
+      <w:proofErr w:type="spellEnd"/>
+    </w:p>
+    <w:p>
+      <w:pPr>
+        <w:numPr>
+          <w:ilvl w:val="0"/>
+          <w:numId w:val="46"/>
+        </w:numPr>
+        <w:rPr>
+          <w:sz w:val="18"/>
+          <w:szCs w:val="18"/>
+        </w:rPr>
+      </w:pPr>
+      <w:r>
+        <w:rPr>
+          <w:b/>
+          <w:bCs/>
+          <w:sz w:val="18"/>
+          <w:szCs w:val="18"/>
+        </w:rPr>
+        <w:t>Implementar la funcionalidad de Partos:</w:t>
+      </w:r>
+    </w:p>
+    <w:p>
+      <w:pPr>
+        <w:numPr>
+          <w:ilvl w:val="1"/>
+          <w:numId w:val="46"/>
+        </w:numPr>
+        <w:rPr>
+          <w:sz w:val="18"/>
+          <w:szCs w:val="18"/>
+        </w:rPr>
+      </w:pPr>
+      <w:r>
+        <w:rPr>
+          <w:sz w:val="18"/>
+          <w:szCs w:val="18"/>
+        </w:rPr>
+        <w:t>Mover esta funcionalidad dentro de "actualizar ficha animal" como una opción en "cambios habituales"</w:t>
+      </w:r>
+    </w:p>
+    <w:p>
+      <w:pPr>
+        <w:numPr>
+          <w:ilvl w:val="0"/>
+          <w:numId w:val="46"/>
+        </w:numPr>
+        <w:rPr>
+          <w:sz w:val="18"/>
+          <w:szCs w:val="18"/>
+        </w:rPr>
+      </w:pPr>
+      <w:r>
+        <w:rPr>
+          <w:b/>
+          <w:bCs/>
+          <w:sz w:val="18"/>
+          <w:szCs w:val="18"/>
+        </w:rPr>
+        <w:t>Continuar mejorando el tema oscuro:</w:t>
+      </w:r>
+    </w:p>
+    <w:p>
+      <w:pPr>
+        <w:numPr>
+          <w:ilvl w:val="1"/>
+          <w:numId w:val="46"/>
+        </w:numPr>
+        <w:rPr>
+          <w:sz w:val="18"/>
+          <w:szCs w:val="18"/>
+        </w:rPr>
+      </w:pPr>
+      <w:r>
+        <w:rPr>
+          <w:sz w:val="18"/>
+          <w:szCs w:val="18"/>
+        </w:rPr>
+        <w:t xml:space="preserve">Revisar y ajustar cualquier </w:t>
+      </w:r>
+      <w:proofErr w:type="spellStart"/>
+      <w:r>
+        <w:rPr>
+          <w:sz w:val="18"/>
+          <w:szCs w:val="18"/>
+        </w:rPr>
+        <w:t>card</w:t>
+      </w:r>
+      <w:proofErr w:type="spellEnd"/>
+      <w:r>
+        <w:rPr>
+          <w:sz w:val="18"/>
+          <w:szCs w:val="18"/>
+        </w:rPr>
+        <w:t xml:space="preserve"> o elemento que no tenga las propiedades oscuras correctamente aplicadas</w:t>
+      </w:r>
+    </w:p>
+    <w:p>
+      <w:pPr>
+        <w:numPr>
+          <w:ilvl w:val="0"/>
+          <w:numId w:val="46"/>
+        </w:numPr>
+        <w:rPr>
+          <w:sz w:val="18"/>
+          <w:szCs w:val="18"/>
+        </w:rPr>
+      </w:pPr>
+      <w:r>
+        <w:rPr>
+          <w:b/>
+          <w:bCs/>
+          <w:sz w:val="18"/>
+          <w:szCs w:val="18"/>
+        </w:rPr>
+        <w:t>Pruebas generales:</w:t>
+      </w:r>
+    </w:p>
+    <w:p>
+      <w:pPr>
+        <w:numPr>
+          <w:ilvl w:val="1"/>
+          <w:numId w:val="46"/>
+        </w:numPr>
+        <w:rPr>
+          <w:sz w:val="18"/>
+          <w:szCs w:val="18"/>
+        </w:rPr>
+      </w:pPr>
+      <w:r>
+        <w:rPr>
+          <w:sz w:val="18"/>
+          <w:szCs w:val="18"/>
+        </w:rPr>
+        <w:t>Realizar pruebas exhaustivas de todas las funcionalidades implementadas</w:t>
+      </w:r>
+    </w:p>
+    <w:p>
+      <w:pPr>
+        <w:numPr>
+          <w:ilvl w:val="1"/>
+          <w:numId w:val="46"/>
+        </w:numPr>
+        <w:rPr>
+          <w:sz w:val="18"/>
+          <w:szCs w:val="18"/>
+        </w:rPr>
+      </w:pPr>
+      <w:r>
+        <w:rPr>
+          <w:sz w:val="18"/>
+          <w:szCs w:val="18"/>
+        </w:rPr>
+        <w:t>Verificar la correcta visualización en dispositivos móviles</w:t>
+      </w:r>
+    </w:p>
+    <w:p>
+      <w:pPr>
+        <w:numPr>
+          <w:ilvl w:val="0"/>
+          <w:numId w:val="46"/>
+        </w:numPr>
+        <w:rPr>
+          <w:sz w:val="18"/>
+          <w:szCs w:val="18"/>
+        </w:rPr>
+      </w:pPr>
+      <w:r>
+        <w:rPr>
+          <w:b/>
+          <w:bCs/>
+          <w:sz w:val="18"/>
+          <w:szCs w:val="18"/>
+        </w:rPr>
+        <w:t>Implementación de permisos de roles:</w:t>
+      </w:r>
+    </w:p>
+    <w:p>
+      <w:pPr>
+        <w:numPr>
+          <w:ilvl w:val="1"/>
+          <w:numId w:val="46"/>
+        </w:numPr>
+        <w:rPr>
+          <w:sz w:val="18"/>
+          <w:szCs w:val="18"/>
+        </w:rPr>
+      </w:pPr>
+      <w:r>
+        <w:rPr>
+          <w:sz w:val="18"/>
+          <w:szCs w:val="18"/>
+        </w:rPr>
+        <w:t>Como se mencionó en las memorias, los permisos de roles se implementarán posteriormente cuando toda la funcionalidad esté completa</w:t>
+      </w:r>
+    </w:p>
+    <w:p>
+      <w:pPr>
+        <w:rPr>
+          <w:sz w:val="18"/>
+          <w:szCs w:val="18"/>
+        </w:rPr>
+      </w:pPr>
     </w:p>
     <w:sectPr>
       <w:pgSz w:w="11906" w:h="16838"/>
@@ -13465,6 +14000,123 @@
     </w:lvl>
   </w:abstractNum>
   <w:abstractNum w:abstractNumId="12" w15:restartNumberingAfterBreak="0">
+    <w:nsid w:val="1DCD7884"/>
+    <w:multiLevelType w:val="multilevel"/>
+    <w:tmpl w:val="6AEC75C0"/>
+    <w:lvl w:ilvl="0">
+      <w:start w:val="1"/>
+      <w:numFmt w:val="decimal"/>
+      <w:lvlText w:val="%1."/>
+      <w:lvlJc w:val="left"/>
+      <w:pPr>
+        <w:tabs>
+          <w:tab w:val="num" w:pos="720"/>
+        </w:tabs>
+        <w:ind w:left="720" w:hanging="360"/>
+      </w:pPr>
+    </w:lvl>
+    <w:lvl w:ilvl="1">
+      <w:start w:val="1"/>
+      <w:numFmt w:val="bullet"/>
+      <w:lvlText w:val=""/>
+      <w:lvlJc w:val="left"/>
+      <w:pPr>
+        <w:tabs>
+          <w:tab w:val="num" w:pos="1440"/>
+        </w:tabs>
+        <w:ind w:left="1440" w:hanging="360"/>
+      </w:pPr>
+      <w:rPr>
+        <w:rFonts w:ascii="Symbol" w:hAnsi="Symbol" w:hint="default"/>
+        <w:sz w:val="20"/>
+      </w:rPr>
+    </w:lvl>
+    <w:lvl w:ilvl="2" w:tentative="1">
+      <w:start w:val="1"/>
+      <w:numFmt w:val="decimal"/>
+      <w:lvlText w:val="%3."/>
+      <w:lvlJc w:val="left"/>
+      <w:pPr>
+        <w:tabs>
+          <w:tab w:val="num" w:pos="2160"/>
+        </w:tabs>
+        <w:ind w:left="2160" w:hanging="360"/>
+      </w:pPr>
+    </w:lvl>
+    <w:lvl w:ilvl="3" w:tentative="1">
+      <w:start w:val="1"/>
+      <w:numFmt w:val="decimal"/>
+      <w:lvlText w:val="%4."/>
+      <w:lvlJc w:val="left"/>
+      <w:pPr>
+        <w:tabs>
+          <w:tab w:val="num" w:pos="2880"/>
+        </w:tabs>
+        <w:ind w:left="2880" w:hanging="360"/>
+      </w:pPr>
+    </w:lvl>
+    <w:lvl w:ilvl="4" w:tentative="1">
+      <w:start w:val="1"/>
+      <w:numFmt w:val="decimal"/>
+      <w:lvlText w:val="%5."/>
+      <w:lvlJc w:val="left"/>
+      <w:pPr>
+        <w:tabs>
+          <w:tab w:val="num" w:pos="3600"/>
+        </w:tabs>
+        <w:ind w:left="3600" w:hanging="360"/>
+      </w:pPr>
+    </w:lvl>
+    <w:lvl w:ilvl="5" w:tentative="1">
+      <w:start w:val="1"/>
+      <w:numFmt w:val="decimal"/>
+      <w:lvlText w:val="%6."/>
+      <w:lvlJc w:val="left"/>
+      <w:pPr>
+        <w:tabs>
+          <w:tab w:val="num" w:pos="4320"/>
+        </w:tabs>
+        <w:ind w:left="4320" w:hanging="360"/>
+      </w:pPr>
+    </w:lvl>
+    <w:lvl w:ilvl="6" w:tentative="1">
+      <w:start w:val="1"/>
+      <w:numFmt w:val="decimal"/>
+      <w:lvlText w:val="%7."/>
+      <w:lvlJc w:val="left"/>
+      <w:pPr>
+        <w:tabs>
+          <w:tab w:val="num" w:pos="5040"/>
+        </w:tabs>
+        <w:ind w:left="5040" w:hanging="360"/>
+      </w:pPr>
+    </w:lvl>
+    <w:lvl w:ilvl="7" w:tentative="1">
+      <w:start w:val="1"/>
+      <w:numFmt w:val="decimal"/>
+      <w:lvlText w:val="%8."/>
+      <w:lvlJc w:val="left"/>
+      <w:pPr>
+        <w:tabs>
+          <w:tab w:val="num" w:pos="5760"/>
+        </w:tabs>
+        <w:ind w:left="5760" w:hanging="360"/>
+      </w:pPr>
+    </w:lvl>
+    <w:lvl w:ilvl="8" w:tentative="1">
+      <w:start w:val="1"/>
+      <w:numFmt w:val="decimal"/>
+      <w:lvlText w:val="%9."/>
+      <w:lvlJc w:val="left"/>
+      <w:pPr>
+        <w:tabs>
+          <w:tab w:val="num" w:pos="6480"/>
+        </w:tabs>
+        <w:ind w:left="6480" w:hanging="360"/>
+      </w:pPr>
+    </w:lvl>
+  </w:abstractNum>
+  <w:abstractNum w:abstractNumId="13" w15:restartNumberingAfterBreak="0">
     <w:nsid w:val="21B2553F"/>
     <w:multiLevelType w:val="multilevel"/>
     <w:tmpl w:val="494C7A52"/>
@@ -13613,7 +14265,7 @@
       </w:rPr>
     </w:lvl>
   </w:abstractNum>
-  <w:abstractNum w:abstractNumId="13" w15:restartNumberingAfterBreak="0">
+  <w:abstractNum w:abstractNumId="14" w15:restartNumberingAfterBreak="0">
     <w:nsid w:val="2C393EF5"/>
     <w:multiLevelType w:val="multilevel"/>
     <w:tmpl w:val="154C6C50"/>
@@ -13762,7 +14414,7 @@
       </w:rPr>
     </w:lvl>
   </w:abstractNum>
-  <w:abstractNum w:abstractNumId="14" w15:restartNumberingAfterBreak="0">
+  <w:abstractNum w:abstractNumId="15" w15:restartNumberingAfterBreak="0">
     <w:nsid w:val="33B743E0"/>
     <w:multiLevelType w:val="multilevel"/>
     <w:tmpl w:val="325A1B7E"/>
@@ -13911,7 +14563,7 @@
       </w:rPr>
     </w:lvl>
   </w:abstractNum>
-  <w:abstractNum w:abstractNumId="15" w15:restartNumberingAfterBreak="0">
+  <w:abstractNum w:abstractNumId="16" w15:restartNumberingAfterBreak="0">
     <w:nsid w:val="3A267104"/>
     <w:multiLevelType w:val="multilevel"/>
     <w:tmpl w:val="0FDE20EA"/>
@@ -14028,7 +14680,7 @@
       </w:pPr>
     </w:lvl>
   </w:abstractNum>
-  <w:abstractNum w:abstractNumId="16" w15:restartNumberingAfterBreak="0">
+  <w:abstractNum w:abstractNumId="17" w15:restartNumberingAfterBreak="0">
     <w:nsid w:val="3E5741D1"/>
     <w:multiLevelType w:val="multilevel"/>
     <w:tmpl w:val="613A59BE"/>
@@ -14145,7 +14797,7 @@
       </w:pPr>
     </w:lvl>
   </w:abstractNum>
-  <w:abstractNum w:abstractNumId="17" w15:restartNumberingAfterBreak="0">
+  <w:abstractNum w:abstractNumId="18" w15:restartNumberingAfterBreak="0">
     <w:nsid w:val="40F95693"/>
     <w:multiLevelType w:val="multilevel"/>
     <w:tmpl w:val="076AC478"/>
@@ -14294,7 +14946,7 @@
       </w:rPr>
     </w:lvl>
   </w:abstractNum>
-  <w:abstractNum w:abstractNumId="18" w15:restartNumberingAfterBreak="0">
+  <w:abstractNum w:abstractNumId="19" w15:restartNumberingAfterBreak="0">
     <w:nsid w:val="4159242E"/>
     <w:multiLevelType w:val="multilevel"/>
     <w:tmpl w:val="841A4744"/>
@@ -14443,7 +15095,7 @@
       </w:rPr>
     </w:lvl>
   </w:abstractNum>
-  <w:abstractNum w:abstractNumId="19" w15:restartNumberingAfterBreak="0">
+  <w:abstractNum w:abstractNumId="20" w15:restartNumberingAfterBreak="0">
     <w:nsid w:val="44E84713"/>
     <w:multiLevelType w:val="multilevel"/>
     <w:tmpl w:val="B0E27210"/>
@@ -14592,7 +15244,7 @@
       </w:rPr>
     </w:lvl>
   </w:abstractNum>
-  <w:abstractNum w:abstractNumId="20" w15:restartNumberingAfterBreak="0">
+  <w:abstractNum w:abstractNumId="21" w15:restartNumberingAfterBreak="0">
     <w:nsid w:val="477B7030"/>
     <w:multiLevelType w:val="multilevel"/>
     <w:tmpl w:val="50D8D6B8"/>
@@ -14741,7 +15393,7 @@
       </w:rPr>
     </w:lvl>
   </w:abstractNum>
-  <w:abstractNum w:abstractNumId="21" w15:restartNumberingAfterBreak="0">
+  <w:abstractNum w:abstractNumId="22" w15:restartNumberingAfterBreak="0">
     <w:nsid w:val="48465A91"/>
     <w:multiLevelType w:val="multilevel"/>
     <w:tmpl w:val="6B04F03E"/>
@@ -14890,7 +15542,7 @@
       </w:rPr>
     </w:lvl>
   </w:abstractNum>
-  <w:abstractNum w:abstractNumId="22" w15:restartNumberingAfterBreak="0">
+  <w:abstractNum w:abstractNumId="23" w15:restartNumberingAfterBreak="0">
     <w:nsid w:val="4865070A"/>
     <w:multiLevelType w:val="multilevel"/>
     <w:tmpl w:val="91527252"/>
@@ -15039,7 +15691,7 @@
       </w:rPr>
     </w:lvl>
   </w:abstractNum>
-  <w:abstractNum w:abstractNumId="23" w15:restartNumberingAfterBreak="0">
+  <w:abstractNum w:abstractNumId="24" w15:restartNumberingAfterBreak="0">
     <w:nsid w:val="4BDD15DF"/>
     <w:multiLevelType w:val="multilevel"/>
     <w:tmpl w:val="62B8BB16"/>
@@ -15160,7 +15812,7 @@
       </w:pPr>
     </w:lvl>
   </w:abstractNum>
-  <w:abstractNum w:abstractNumId="24" w15:restartNumberingAfterBreak="0">
+  <w:abstractNum w:abstractNumId="25" w15:restartNumberingAfterBreak="0">
     <w:nsid w:val="4C4963A7"/>
     <w:multiLevelType w:val="multilevel"/>
     <w:tmpl w:val="B486223C"/>
@@ -15309,7 +15961,7 @@
       </w:rPr>
     </w:lvl>
   </w:abstractNum>
-  <w:abstractNum w:abstractNumId="25" w15:restartNumberingAfterBreak="0">
+  <w:abstractNum w:abstractNumId="26" w15:restartNumberingAfterBreak="0">
     <w:nsid w:val="4C7D13E4"/>
     <w:multiLevelType w:val="multilevel"/>
     <w:tmpl w:val="A454A328"/>
@@ -15458,7 +16110,7 @@
       </w:rPr>
     </w:lvl>
   </w:abstractNum>
-  <w:abstractNum w:abstractNumId="26" w15:restartNumberingAfterBreak="0">
+  <w:abstractNum w:abstractNumId="27" w15:restartNumberingAfterBreak="0">
     <w:nsid w:val="525B3B17"/>
     <w:multiLevelType w:val="multilevel"/>
     <w:tmpl w:val="5F0A9694"/>
@@ -15579,7 +16231,7 @@
       </w:pPr>
     </w:lvl>
   </w:abstractNum>
-  <w:abstractNum w:abstractNumId="27" w15:restartNumberingAfterBreak="0">
+  <w:abstractNum w:abstractNumId="28" w15:restartNumberingAfterBreak="0">
     <w:nsid w:val="530419DC"/>
     <w:multiLevelType w:val="multilevel"/>
     <w:tmpl w:val="6BB44BE0"/>
@@ -15728,7 +16380,7 @@
       </w:rPr>
     </w:lvl>
   </w:abstractNum>
-  <w:abstractNum w:abstractNumId="28" w15:restartNumberingAfterBreak="0">
+  <w:abstractNum w:abstractNumId="29" w15:restartNumberingAfterBreak="0">
     <w:nsid w:val="573304CB"/>
     <w:multiLevelType w:val="multilevel"/>
     <w:tmpl w:val="3C027E2E"/>
@@ -15877,7 +16529,7 @@
       </w:rPr>
     </w:lvl>
   </w:abstractNum>
-  <w:abstractNum w:abstractNumId="29" w15:restartNumberingAfterBreak="0">
+  <w:abstractNum w:abstractNumId="30" w15:restartNumberingAfterBreak="0">
     <w:nsid w:val="5B1F754D"/>
     <w:multiLevelType w:val="multilevel"/>
     <w:tmpl w:val="C38A0798"/>
@@ -16026,7 +16678,7 @@
       </w:rPr>
     </w:lvl>
   </w:abstractNum>
-  <w:abstractNum w:abstractNumId="30" w15:restartNumberingAfterBreak="0">
+  <w:abstractNum w:abstractNumId="31" w15:restartNumberingAfterBreak="0">
     <w:nsid w:val="5E146D4E"/>
     <w:multiLevelType w:val="multilevel"/>
     <w:tmpl w:val="56CC3688"/>
@@ -16139,7 +16791,7 @@
       </w:pPr>
     </w:lvl>
   </w:abstractNum>
-  <w:abstractNum w:abstractNumId="31" w15:restartNumberingAfterBreak="0">
+  <w:abstractNum w:abstractNumId="32" w15:restartNumberingAfterBreak="0">
     <w:nsid w:val="5E42642E"/>
     <w:multiLevelType w:val="multilevel"/>
     <w:tmpl w:val="FDAE7FAC"/>
@@ -16288,7 +16940,7 @@
       </w:rPr>
     </w:lvl>
   </w:abstractNum>
-  <w:abstractNum w:abstractNumId="32" w15:restartNumberingAfterBreak="0">
+  <w:abstractNum w:abstractNumId="33" w15:restartNumberingAfterBreak="0">
     <w:nsid w:val="5ECD3675"/>
     <w:multiLevelType w:val="multilevel"/>
     <w:tmpl w:val="D19AC0D6"/>
@@ -16437,7 +17089,7 @@
       </w:rPr>
     </w:lvl>
   </w:abstractNum>
-  <w:abstractNum w:abstractNumId="33" w15:restartNumberingAfterBreak="0">
+  <w:abstractNum w:abstractNumId="34" w15:restartNumberingAfterBreak="0">
     <w:nsid w:val="64217F83"/>
     <w:multiLevelType w:val="multilevel"/>
     <w:tmpl w:val="335EE758"/>
@@ -16558,7 +17210,7 @@
       </w:pPr>
     </w:lvl>
   </w:abstractNum>
-  <w:abstractNum w:abstractNumId="34" w15:restartNumberingAfterBreak="0">
+  <w:abstractNum w:abstractNumId="35" w15:restartNumberingAfterBreak="0">
     <w:nsid w:val="67FB53BB"/>
     <w:multiLevelType w:val="multilevel"/>
     <w:tmpl w:val="034A8D2A"/>
@@ -16707,7 +17359,7 @@
       </w:rPr>
     </w:lvl>
   </w:abstractNum>
-  <w:abstractNum w:abstractNumId="35" w15:restartNumberingAfterBreak="0">
+  <w:abstractNum w:abstractNumId="36" w15:restartNumberingAfterBreak="0">
     <w:nsid w:val="6E6D18AB"/>
     <w:multiLevelType w:val="multilevel"/>
     <w:tmpl w:val="39DC2556"/>
@@ -16856,7 +17508,7 @@
       </w:rPr>
     </w:lvl>
   </w:abstractNum>
-  <w:abstractNum w:abstractNumId="36" w15:restartNumberingAfterBreak="0">
+  <w:abstractNum w:abstractNumId="37" w15:restartNumberingAfterBreak="0">
     <w:nsid w:val="70873744"/>
     <w:multiLevelType w:val="multilevel"/>
     <w:tmpl w:val="CE5E6B26"/>
@@ -17005,7 +17657,7 @@
       </w:rPr>
     </w:lvl>
   </w:abstractNum>
-  <w:abstractNum w:abstractNumId="37" w15:restartNumberingAfterBreak="0">
+  <w:abstractNum w:abstractNumId="38" w15:restartNumberingAfterBreak="0">
     <w:nsid w:val="71367DEF"/>
     <w:multiLevelType w:val="multilevel"/>
     <w:tmpl w:val="2E222C54"/>
@@ -17154,7 +17806,7 @@
       </w:rPr>
     </w:lvl>
   </w:abstractNum>
-  <w:abstractNum w:abstractNumId="38" w15:restartNumberingAfterBreak="0">
+  <w:abstractNum w:abstractNumId="39" w15:restartNumberingAfterBreak="0">
     <w:nsid w:val="73566FEA"/>
     <w:multiLevelType w:val="multilevel"/>
     <w:tmpl w:val="8A22D0A2"/>
@@ -17303,7 +17955,7 @@
       </w:rPr>
     </w:lvl>
   </w:abstractNum>
-  <w:abstractNum w:abstractNumId="39" w15:restartNumberingAfterBreak="0">
+  <w:abstractNum w:abstractNumId="40" w15:restartNumberingAfterBreak="0">
     <w:nsid w:val="74570D73"/>
     <w:multiLevelType w:val="multilevel"/>
     <w:tmpl w:val="6492A688"/>
@@ -17424,7 +18076,7 @@
       </w:pPr>
     </w:lvl>
   </w:abstractNum>
-  <w:abstractNum w:abstractNumId="40" w15:restartNumberingAfterBreak="0">
+  <w:abstractNum w:abstractNumId="41" w15:restartNumberingAfterBreak="0">
     <w:nsid w:val="75DD64E1"/>
     <w:multiLevelType w:val="multilevel"/>
     <w:tmpl w:val="9376AA06"/>
@@ -17573,7 +18225,7 @@
       </w:rPr>
     </w:lvl>
   </w:abstractNum>
-  <w:abstractNum w:abstractNumId="41" w15:restartNumberingAfterBreak="0">
+  <w:abstractNum w:abstractNumId="42" w15:restartNumberingAfterBreak="0">
     <w:nsid w:val="7AF00CF6"/>
     <w:multiLevelType w:val="multilevel"/>
     <w:tmpl w:val="E34207D0"/>
@@ -17694,7 +18346,7 @@
       </w:pPr>
     </w:lvl>
   </w:abstractNum>
-  <w:abstractNum w:abstractNumId="42" w15:restartNumberingAfterBreak="0">
+  <w:abstractNum w:abstractNumId="43" w15:restartNumberingAfterBreak="0">
     <w:nsid w:val="7D101231"/>
     <w:multiLevelType w:val="multilevel"/>
     <w:tmpl w:val="2062C466"/>
@@ -17843,7 +18495,7 @@
       </w:rPr>
     </w:lvl>
   </w:abstractNum>
-  <w:abstractNum w:abstractNumId="43" w15:restartNumberingAfterBreak="0">
+  <w:abstractNum w:abstractNumId="44" w15:restartNumberingAfterBreak="0">
     <w:nsid w:val="7E5E2CAA"/>
     <w:multiLevelType w:val="multilevel"/>
     <w:tmpl w:val="631CB124"/>
@@ -17992,7 +18644,7 @@
       </w:rPr>
     </w:lvl>
   </w:abstractNum>
-  <w:abstractNum w:abstractNumId="44" w15:restartNumberingAfterBreak="0">
+  <w:abstractNum w:abstractNumId="45" w15:restartNumberingAfterBreak="0">
     <w:nsid w:val="7F8E3549"/>
     <w:multiLevelType w:val="multilevel"/>
     <w:tmpl w:val="BA68A4C2"/>
@@ -18110,64 +18762,64 @@
     </w:lvl>
   </w:abstractNum>
   <w:num w:numId="1" w16cid:durableId="435557728">
-    <w:abstractNumId w:val="39"/>
+    <w:abstractNumId w:val="40"/>
   </w:num>
   <w:num w:numId="2" w16cid:durableId="1334648358">
-    <w:abstractNumId w:val="29"/>
+    <w:abstractNumId w:val="30"/>
   </w:num>
   <w:num w:numId="3" w16cid:durableId="340668002">
-    <w:abstractNumId w:val="40"/>
+    <w:abstractNumId w:val="41"/>
   </w:num>
   <w:num w:numId="4" w16cid:durableId="296188235">
-    <w:abstractNumId w:val="26"/>
+    <w:abstractNumId w:val="27"/>
   </w:num>
   <w:num w:numId="5" w16cid:durableId="360595953">
-    <w:abstractNumId w:val="21"/>
+    <w:abstractNumId w:val="22"/>
   </w:num>
   <w:num w:numId="6" w16cid:durableId="1988823417">
-    <w:abstractNumId w:val="37"/>
+    <w:abstractNumId w:val="38"/>
   </w:num>
   <w:num w:numId="7" w16cid:durableId="1451515343">
-    <w:abstractNumId w:val="23"/>
+    <w:abstractNumId w:val="24"/>
   </w:num>
   <w:num w:numId="8" w16cid:durableId="1620838214">
-    <w:abstractNumId w:val="25"/>
+    <w:abstractNumId w:val="26"/>
   </w:num>
   <w:num w:numId="9" w16cid:durableId="948198111">
     <w:abstractNumId w:val="0"/>
   </w:num>
   <w:num w:numId="10" w16cid:durableId="1305160941">
-    <w:abstractNumId w:val="33"/>
+    <w:abstractNumId w:val="34"/>
   </w:num>
   <w:num w:numId="11" w16cid:durableId="1426414114">
-    <w:abstractNumId w:val="17"/>
+    <w:abstractNumId w:val="18"/>
   </w:num>
   <w:num w:numId="12" w16cid:durableId="224805201">
     <w:abstractNumId w:val="7"/>
   </w:num>
   <w:num w:numId="13" w16cid:durableId="2110198805">
+    <w:abstractNumId w:val="16"/>
+  </w:num>
+  <w:num w:numId="14" w16cid:durableId="21253948">
     <w:abstractNumId w:val="15"/>
   </w:num>
-  <w:num w:numId="14" w16cid:durableId="21253948">
-    <w:abstractNumId w:val="14"/>
-  </w:num>
   <w:num w:numId="15" w16cid:durableId="1183546042">
-    <w:abstractNumId w:val="18"/>
+    <w:abstractNumId w:val="19"/>
   </w:num>
   <w:num w:numId="16" w16cid:durableId="332610090">
-    <w:abstractNumId w:val="16"/>
+    <w:abstractNumId w:val="17"/>
   </w:num>
   <w:num w:numId="17" w16cid:durableId="77412960">
-    <w:abstractNumId w:val="28"/>
+    <w:abstractNumId w:val="29"/>
   </w:num>
   <w:num w:numId="18" w16cid:durableId="1954971062">
     <w:abstractNumId w:val="2"/>
   </w:num>
   <w:num w:numId="19" w16cid:durableId="333801719">
-    <w:abstractNumId w:val="44"/>
+    <w:abstractNumId w:val="45"/>
   </w:num>
   <w:num w:numId="20" w16cid:durableId="2102876022">
-    <w:abstractNumId w:val="12"/>
+    <w:abstractNumId w:val="13"/>
   </w:num>
   <w:num w:numId="21" w16cid:durableId="1263300017">
     <w:abstractNumId w:val="9"/>
@@ -18176,16 +18828,16 @@
     <w:abstractNumId w:val="6"/>
   </w:num>
   <w:num w:numId="23" w16cid:durableId="787744164">
-    <w:abstractNumId w:val="19"/>
+    <w:abstractNumId w:val="20"/>
   </w:num>
   <w:num w:numId="24" w16cid:durableId="1994942684">
-    <w:abstractNumId w:val="20"/>
+    <w:abstractNumId w:val="21"/>
   </w:num>
   <w:num w:numId="25" w16cid:durableId="589192602">
-    <w:abstractNumId w:val="32"/>
+    <w:abstractNumId w:val="33"/>
   </w:num>
   <w:num w:numId="26" w16cid:durableId="352650133">
-    <w:abstractNumId w:val="42"/>
+    <w:abstractNumId w:val="43"/>
   </w:num>
   <w:num w:numId="27" w16cid:durableId="1308433996">
     <w:abstractNumId w:val="5"/>
@@ -18194,43 +18846,43 @@
     <w:abstractNumId w:val="8"/>
   </w:num>
   <w:num w:numId="29" w16cid:durableId="692262754">
-    <w:abstractNumId w:val="22"/>
+    <w:abstractNumId w:val="23"/>
   </w:num>
   <w:num w:numId="30" w16cid:durableId="1859732299">
-    <w:abstractNumId w:val="24"/>
+    <w:abstractNumId w:val="25"/>
   </w:num>
   <w:num w:numId="31" w16cid:durableId="1978100488">
-    <w:abstractNumId w:val="34"/>
+    <w:abstractNumId w:val="35"/>
   </w:num>
   <w:num w:numId="32" w16cid:durableId="2067753072">
     <w:abstractNumId w:val="4"/>
   </w:num>
   <w:num w:numId="33" w16cid:durableId="856046892">
-    <w:abstractNumId w:val="38"/>
+    <w:abstractNumId w:val="39"/>
   </w:num>
   <w:num w:numId="34" w16cid:durableId="729113019">
-    <w:abstractNumId w:val="31"/>
+    <w:abstractNumId w:val="32"/>
   </w:num>
   <w:num w:numId="35" w16cid:durableId="1309214551">
-    <w:abstractNumId w:val="35"/>
+    <w:abstractNumId w:val="36"/>
   </w:num>
   <w:num w:numId="36" w16cid:durableId="606159480">
-    <w:abstractNumId w:val="43"/>
+    <w:abstractNumId w:val="44"/>
   </w:num>
   <w:num w:numId="37" w16cid:durableId="550267498">
-    <w:abstractNumId w:val="27"/>
+    <w:abstractNumId w:val="28"/>
   </w:num>
   <w:num w:numId="38" w16cid:durableId="1803234477">
     <w:abstractNumId w:val="1"/>
   </w:num>
   <w:num w:numId="39" w16cid:durableId="1354454990">
-    <w:abstractNumId w:val="13"/>
+    <w:abstractNumId w:val="14"/>
   </w:num>
   <w:num w:numId="40" w16cid:durableId="795489330">
     <w:abstractNumId w:val="10"/>
   </w:num>
   <w:num w:numId="41" w16cid:durableId="331833319">
-    <w:abstractNumId w:val="36"/>
+    <w:abstractNumId w:val="37"/>
   </w:num>
   <w:num w:numId="42" w16cid:durableId="630020384">
     <w:abstractNumId w:val="11"/>
@@ -18239,10 +18891,13 @@
     <w:abstractNumId w:val="3"/>
   </w:num>
   <w:num w:numId="44" w16cid:durableId="2113237852">
-    <w:abstractNumId w:val="41"/>
+    <w:abstractNumId w:val="42"/>
   </w:num>
   <w:num w:numId="45" w16cid:durableId="952442434">
-    <w:abstractNumId w:val="30"/>
+    <w:abstractNumId w:val="31"/>
+  </w:num>
+  <w:num w:numId="46" w16cid:durableId="1890460566">
+    <w:abstractNumId w:val="12"/>
   </w:num>
 </w:numbering>
 </file>

</xml_diff>

<commit_message>
arregaldos casi todos los endpoints, quedan aun aprtos y algo de imports y luego comprobar conexion con front, avanzamos bien
</commit_message>
<xml_diff>
--- a/docs/Context/Analisis Detallado del Plan de Desarrollo Frontend.docx
+++ b/docs/Context/Analisis Detallado del Plan de Desarrollo Frontend.docx
@@ -1247,21 +1247,12 @@
           <w:szCs w:val="18"/>
         </w:rPr>
       </w:pPr>
-      <w:proofErr w:type="gramStart"/>
-      <w:r>
-        <w:rPr>
-          <w:sz w:val="18"/>
-          <w:szCs w:val="18"/>
-        </w:rPr>
-        <w:t>Total</w:t>
-      </w:r>
-      <w:proofErr w:type="gramEnd"/>
-      <w:r>
-        <w:rPr>
-          <w:sz w:val="18"/>
-          <w:szCs w:val="18"/>
-        </w:rPr>
-        <w:t xml:space="preserve"> animales por explotación</w:t>
+      <w:r>
+        <w:rPr>
+          <w:sz w:val="18"/>
+          <w:szCs w:val="18"/>
+        </w:rPr>
+        <w:t>Total animales por explotación</w:t>
       </w:r>
     </w:p>
     <w:p>
@@ -6454,23 +6445,7 @@
           <w:sz w:val="18"/>
           <w:szCs w:val="18"/>
         </w:rPr>
-        <w:t xml:space="preserve">Componentes </w:t>
-      </w:r>
-      <w:proofErr w:type="gramStart"/>
-      <w:r>
-        <w:rPr>
-          <w:sz w:val="18"/>
-          <w:szCs w:val="18"/>
-        </w:rPr>
-        <w:t>compactos</w:t>
-      </w:r>
-      <w:proofErr w:type="gramEnd"/>
-      <w:r>
-        <w:rPr>
-          <w:sz w:val="18"/>
-          <w:szCs w:val="18"/>
-        </w:rPr>
-        <w:t xml:space="preserve"> pero altamente funcionales</w:t>
+        <w:t>Componentes compactos pero altamente funcionales</w:t>
       </w:r>
     </w:p>
     <w:p>
@@ -6794,17 +6769,8 @@
           <w:sz w:val="18"/>
           <w:szCs w:val="18"/>
         </w:rPr>
-        <w:t xml:space="preserve">Adaptar progresivamente el resto de </w:t>
-      </w:r>
-      <w:proofErr w:type="gramStart"/>
-      <w:r>
-        <w:rPr>
-          <w:sz w:val="18"/>
-          <w:szCs w:val="18"/>
-        </w:rPr>
-        <w:t>páginas</w:t>
-      </w:r>
-      <w:proofErr w:type="gramEnd"/>
+        <w:t>Adaptar progresivamente el resto de páginas</w:t>
+      </w:r>
     </w:p>
     <w:p>
       <w:pPr>
@@ -7080,23 +7046,7 @@
           <w:sz w:val="18"/>
           <w:szCs w:val="18"/>
         </w:rPr>
-        <w:t xml:space="preserve">, </w:t>
-      </w:r>
-      <w:proofErr w:type="gramStart"/>
-      <w:r>
-        <w:rPr>
-          <w:sz w:val="18"/>
-          <w:szCs w:val="18"/>
-        </w:rPr>
-        <w:t>manager</w:t>
-      </w:r>
-      <w:proofErr w:type="gramEnd"/>
-      <w:r>
-        <w:rPr>
-          <w:sz w:val="18"/>
-          <w:szCs w:val="18"/>
-        </w:rPr>
-        <w:t xml:space="preserve">, editor, </w:t>
+        <w:t xml:space="preserve">, manager, editor, </w:t>
       </w:r>
       <w:proofErr w:type="spellStart"/>
       <w:r>
@@ -8146,25 +8096,14 @@
           <w:szCs w:val="18"/>
         </w:rPr>
       </w:pPr>
-      <w:proofErr w:type="gramStart"/>
-      <w:r>
-        <w:rPr>
-          <w:b/>
-          <w:bCs/>
-          <w:sz w:val="18"/>
-          <w:szCs w:val="18"/>
-        </w:rPr>
-        <w:t>Reseteo</w:t>
-      </w:r>
-      <w:proofErr w:type="gramEnd"/>
-      <w:r>
-        <w:rPr>
-          <w:b/>
-          <w:bCs/>
-          <w:sz w:val="18"/>
-          <w:szCs w:val="18"/>
-        </w:rPr>
-        <w:t xml:space="preserve"> de Contraseñas</w:t>
+      <w:r>
+        <w:rPr>
+          <w:b/>
+          <w:bCs/>
+          <w:sz w:val="18"/>
+          <w:szCs w:val="18"/>
+        </w:rPr>
+        <w:t>Reseteo de Contraseñas</w:t>
       </w:r>
       <w:r>
         <w:rPr>
@@ -10660,27 +10599,7 @@
           <w:sz w:val="18"/>
           <w:szCs w:val="18"/>
         </w:rPr>
-        <w:t>output: '</w:t>
-      </w:r>
-      <w:proofErr w:type="gramStart"/>
-      <w:r>
-        <w:rPr>
-          <w:b/>
-          <w:bCs/>
-          <w:sz w:val="18"/>
-          <w:szCs w:val="18"/>
-        </w:rPr>
-        <w:t>server</w:t>
-      </w:r>
-      <w:proofErr w:type="gramEnd"/>
-      <w:r>
-        <w:rPr>
-          <w:b/>
-          <w:bCs/>
-          <w:sz w:val="18"/>
-          <w:szCs w:val="18"/>
-        </w:rPr>
-        <w:t>'</w:t>
+        <w:t>output: 'server'</w:t>
       </w:r>
       <w:r>
         <w:rPr>
@@ -11881,23 +11800,7 @@
           <w:sz w:val="18"/>
           <w:szCs w:val="18"/>
         </w:rPr>
-        <w:t xml:space="preserve"> y las memorias del proyecto, estos serían </w:t>
-      </w:r>
-      <w:proofErr w:type="gramStart"/>
-      <w:r>
-        <w:rPr>
-          <w:sz w:val="18"/>
-          <w:szCs w:val="18"/>
-        </w:rPr>
-        <w:t>los siguientes pasos a implementar</w:t>
-      </w:r>
-      <w:proofErr w:type="gramEnd"/>
-      <w:r>
-        <w:rPr>
-          <w:sz w:val="18"/>
-          <w:szCs w:val="18"/>
-        </w:rPr>
-        <w:t>:</w:t>
+        <w:t xml:space="preserve"> y las memorias del proyecto, estos serían los siguientes pasos a implementar:</w:t>
       </w:r>
     </w:p>
     <w:p>
@@ -11967,21 +11870,12 @@
           <w:szCs w:val="18"/>
         </w:rPr>
       </w:pPr>
-      <w:proofErr w:type="gramStart"/>
-      <w:r>
-        <w:rPr>
-          <w:sz w:val="18"/>
-          <w:szCs w:val="18"/>
-        </w:rPr>
-        <w:t>Asegurarnos</w:t>
-      </w:r>
-      <w:proofErr w:type="gramEnd"/>
-      <w:r>
-        <w:rPr>
-          <w:sz w:val="18"/>
-          <w:szCs w:val="18"/>
-        </w:rPr>
-        <w:t xml:space="preserve"> de que no haya opción de "Partos" en la barra lateral</w:t>
+      <w:r>
+        <w:rPr>
+          <w:sz w:val="18"/>
+          <w:szCs w:val="18"/>
+        </w:rPr>
+        <w:t>Asegurarnos de que no haya opción de "Partos" en la barra lateral</w:t>
       </w:r>
     </w:p>
     <w:p>
@@ -12051,21 +11945,12 @@
           <w:szCs w:val="18"/>
         </w:rPr>
       </w:pPr>
-      <w:proofErr w:type="gramStart"/>
-      <w:r>
-        <w:rPr>
-          <w:sz w:val="18"/>
-          <w:szCs w:val="18"/>
-        </w:rPr>
-        <w:t>Asegurar</w:t>
-      </w:r>
-      <w:proofErr w:type="gramEnd"/>
-      <w:r>
-        <w:rPr>
-          <w:sz w:val="18"/>
-          <w:szCs w:val="18"/>
-        </w:rPr>
-        <w:t xml:space="preserve"> que la opción de "actualizar ficha" incluya datos existentes y cambios habituales (estado, amamantamiento, nuevo parto)</w:t>
+      <w:r>
+        <w:rPr>
+          <w:sz w:val="18"/>
+          <w:szCs w:val="18"/>
+        </w:rPr>
+        <w:t>Asegurar que la opción de "actualizar ficha" incluya datos existentes y cambios habituales (estado, amamantamiento, nuevo parto)</w:t>
       </w:r>
     </w:p>
     <w:p>
@@ -12294,10 +12179,1085 @@
     <w:p>
       <w:pPr>
         <w:rPr>
-          <w:sz w:val="18"/>
-          <w:szCs w:val="18"/>
-        </w:rPr>
-      </w:pPr>
+          <w:b/>
+          <w:bCs/>
+          <w:sz w:val="18"/>
+          <w:szCs w:val="18"/>
+        </w:rPr>
+      </w:pPr>
+      <w:r>
+        <w:rPr>
+          <w:sz w:val="18"/>
+          <w:szCs w:val="18"/>
+        </w:rPr>
+        <w:br/>
+      </w:r>
+      <w:r>
+        <w:rPr>
+          <w:sz w:val="18"/>
+          <w:szCs w:val="18"/>
+        </w:rPr>
+        <w:br/>
+      </w:r>
+      <w:r>
+        <w:rPr>
+          <w:b/>
+          <w:bCs/>
+          <w:sz w:val="18"/>
+          <w:szCs w:val="18"/>
+        </w:rPr>
+        <w:t>Plan de acción</w:t>
+      </w:r>
+    </w:p>
+    <w:p>
+      <w:pPr>
+        <w:rPr>
+          <w:sz w:val="18"/>
+          <w:szCs w:val="18"/>
+        </w:rPr>
+      </w:pPr>
+      <w:r>
+        <w:rPr>
+          <w:sz w:val="18"/>
+          <w:szCs w:val="18"/>
+        </w:rPr>
+        <w:t>Vamos a empezar por resolver los problemas más críticos:</w:t>
+      </w:r>
+    </w:p>
+    <w:p>
+      <w:pPr>
+        <w:numPr>
+          <w:ilvl w:val="0"/>
+          <w:numId w:val="47"/>
+        </w:numPr>
+        <w:rPr>
+          <w:sz w:val="18"/>
+          <w:szCs w:val="18"/>
+        </w:rPr>
+      </w:pPr>
+      <w:r>
+        <w:rPr>
+          <w:sz w:val="18"/>
+          <w:szCs w:val="18"/>
+        </w:rPr>
+        <w:t xml:space="preserve">Primero, arreglemos el componente </w:t>
+      </w:r>
+      <w:proofErr w:type="spellStart"/>
+      <w:r>
+        <w:rPr>
+          <w:sz w:val="18"/>
+          <w:szCs w:val="18"/>
+        </w:rPr>
+        <w:t>Dashboard</w:t>
+      </w:r>
+      <w:proofErr w:type="spellEnd"/>
+      <w:r>
+        <w:rPr>
+          <w:sz w:val="18"/>
+          <w:szCs w:val="18"/>
+        </w:rPr>
+        <w:t xml:space="preserve"> para que se cargue correctamente y restauremos el acceso rápido a explotaciones</w:t>
+      </w:r>
+    </w:p>
+    <w:p>
+      <w:pPr>
+        <w:numPr>
+          <w:ilvl w:val="0"/>
+          <w:numId w:val="47"/>
+        </w:numPr>
+        <w:rPr>
+          <w:sz w:val="18"/>
+          <w:szCs w:val="18"/>
+        </w:rPr>
+      </w:pPr>
+      <w:r>
+        <w:rPr>
+          <w:sz w:val="18"/>
+          <w:szCs w:val="18"/>
+        </w:rPr>
+        <w:t>Luego, mejoraremos el formulario de creación/edición de animales para incluir todos los campos necesarios</w:t>
+      </w:r>
+    </w:p>
+    <w:p>
+      <w:pPr>
+        <w:numPr>
+          <w:ilvl w:val="0"/>
+          <w:numId w:val="47"/>
+        </w:numPr>
+        <w:rPr>
+          <w:sz w:val="18"/>
+          <w:szCs w:val="18"/>
+        </w:rPr>
+      </w:pPr>
+      <w:r>
+        <w:rPr>
+          <w:sz w:val="18"/>
+          <w:szCs w:val="18"/>
+        </w:rPr>
+        <w:t>Implementaremos la funcionalidad de "Ver" y "Editar" para animales con las secciones claramente separadas</w:t>
+      </w:r>
+    </w:p>
+    <w:p>
+      <w:pPr>
+        <w:numPr>
+          <w:ilvl w:val="0"/>
+          <w:numId w:val="47"/>
+        </w:numPr>
+        <w:rPr>
+          <w:sz w:val="18"/>
+          <w:szCs w:val="18"/>
+        </w:rPr>
+      </w:pPr>
+      <w:r>
+        <w:rPr>
+          <w:sz w:val="18"/>
+          <w:szCs w:val="18"/>
+        </w:rPr>
+        <w:lastRenderedPageBreak/>
+        <w:t>Reorganizaremos los botones en la página de importaciones</w:t>
+      </w:r>
+    </w:p>
+    <w:p>
+      <w:pPr>
+        <w:rPr>
+          <w:sz w:val="18"/>
+          <w:szCs w:val="18"/>
+        </w:rPr>
+      </w:pPr>
+      <w:r>
+        <w:rPr>
+          <w:sz w:val="18"/>
+          <w:szCs w:val="18"/>
+        </w:rPr>
+        <w:t xml:space="preserve">¿Te parece bien empezar por arreglar el </w:t>
+      </w:r>
+      <w:proofErr w:type="spellStart"/>
+      <w:r>
+        <w:rPr>
+          <w:sz w:val="18"/>
+          <w:szCs w:val="18"/>
+        </w:rPr>
+        <w:t>Dashboard</w:t>
+      </w:r>
+      <w:proofErr w:type="spellEnd"/>
+      <w:r>
+        <w:rPr>
+          <w:sz w:val="18"/>
+          <w:szCs w:val="18"/>
+        </w:rPr>
+        <w:t xml:space="preserve"> y restaurar el acceso rápido a explotaciones? Podemos examinar el error de hidratación y corregirlo.</w:t>
+      </w:r>
+    </w:p>
+    <w:p>
+      <w:pPr>
+        <w:rPr>
+          <w:sz w:val="18"/>
+          <w:szCs w:val="18"/>
+        </w:rPr>
+      </w:pPr>
+      <w:r>
+        <w:rPr>
+          <w:sz w:val="18"/>
+          <w:szCs w:val="18"/>
+        </w:rPr>
+        <w:br/>
+      </w:r>
+      <w:r>
+        <w:rPr>
+          <w:sz w:val="18"/>
+          <w:szCs w:val="18"/>
+        </w:rPr>
+        <w:br/>
+      </w:r>
+      <w:r>
+        <w:rPr>
+          <w:sz w:val="18"/>
+          <w:szCs w:val="18"/>
+        </w:rPr>
+        <w:br/>
+      </w:r>
+      <w:r>
+        <w:rPr>
+          <w:sz w:val="18"/>
+          <w:szCs w:val="18"/>
+        </w:rPr>
+        <w:t>Después de revisar lo que has actualizado en el documento, estos serían los cinco siguientes pasos más importantes:</w:t>
+      </w:r>
+    </w:p>
+    <w:p>
+      <w:pPr>
+        <w:numPr>
+          <w:ilvl w:val="0"/>
+          <w:numId w:val="48"/>
+        </w:numPr>
+        <w:rPr>
+          <w:sz w:val="18"/>
+          <w:szCs w:val="18"/>
+        </w:rPr>
+      </w:pPr>
+      <w:r>
+        <w:rPr>
+          <w:b/>
+          <w:bCs/>
+          <w:sz w:val="18"/>
+          <w:szCs w:val="18"/>
+        </w:rPr>
+        <w:t xml:space="preserve">Resolver el error del </w:t>
+      </w:r>
+      <w:proofErr w:type="spellStart"/>
+      <w:r>
+        <w:rPr>
+          <w:b/>
+          <w:bCs/>
+          <w:sz w:val="18"/>
+          <w:szCs w:val="18"/>
+        </w:rPr>
+        <w:t>backend</w:t>
+      </w:r>
+      <w:proofErr w:type="spellEnd"/>
+      <w:r>
+        <w:rPr>
+          <w:b/>
+          <w:bCs/>
+          <w:sz w:val="18"/>
+          <w:szCs w:val="18"/>
+        </w:rPr>
+        <w:t xml:space="preserve"> con la columna </w:t>
+      </w:r>
+      <w:proofErr w:type="spellStart"/>
+      <w:r>
+        <w:rPr>
+          <w:b/>
+          <w:bCs/>
+          <w:sz w:val="18"/>
+          <w:szCs w:val="18"/>
+        </w:rPr>
+        <w:t>estado_t</w:t>
+      </w:r>
+      <w:proofErr w:type="spellEnd"/>
+      <w:r>
+        <w:rPr>
+          <w:sz w:val="18"/>
+          <w:szCs w:val="18"/>
+        </w:rPr>
+        <w:t xml:space="preserve">: Entiendo que es el estado del ternero. Necesitamos corregir este problema en el </w:t>
+      </w:r>
+      <w:proofErr w:type="spellStart"/>
+      <w:r>
+        <w:rPr>
+          <w:sz w:val="18"/>
+          <w:szCs w:val="18"/>
+        </w:rPr>
+        <w:t>backend</w:t>
+      </w:r>
+      <w:proofErr w:type="spellEnd"/>
+      <w:r>
+        <w:rPr>
+          <w:sz w:val="18"/>
+          <w:szCs w:val="18"/>
+        </w:rPr>
+        <w:t xml:space="preserve"> para que el </w:t>
+      </w:r>
+      <w:proofErr w:type="spellStart"/>
+      <w:r>
+        <w:rPr>
+          <w:sz w:val="18"/>
+          <w:szCs w:val="18"/>
+        </w:rPr>
+        <w:t>Dashboard</w:t>
+      </w:r>
+      <w:proofErr w:type="spellEnd"/>
+      <w:r>
+        <w:rPr>
+          <w:sz w:val="18"/>
+          <w:szCs w:val="18"/>
+        </w:rPr>
+        <w:t xml:space="preserve"> pueda mostrar correctamente las estadísticas. Esto es prioritario ya que afecta a la funcionalidad principal.</w:t>
+      </w:r>
+    </w:p>
+    <w:p>
+      <w:pPr>
+        <w:numPr>
+          <w:ilvl w:val="0"/>
+          <w:numId w:val="48"/>
+        </w:numPr>
+        <w:rPr>
+          <w:sz w:val="18"/>
+          <w:szCs w:val="18"/>
+        </w:rPr>
+      </w:pPr>
+      <w:r>
+        <w:rPr>
+          <w:b/>
+          <w:bCs/>
+          <w:sz w:val="18"/>
+          <w:szCs w:val="18"/>
+        </w:rPr>
+        <w:t xml:space="preserve">Conectar los componentes con los </w:t>
+      </w:r>
+      <w:proofErr w:type="spellStart"/>
+      <w:r>
+        <w:rPr>
+          <w:b/>
+          <w:bCs/>
+          <w:sz w:val="18"/>
+          <w:szCs w:val="18"/>
+        </w:rPr>
+        <w:t>endpoints</w:t>
+      </w:r>
+      <w:proofErr w:type="spellEnd"/>
+      <w:r>
+        <w:rPr>
+          <w:b/>
+          <w:bCs/>
+          <w:sz w:val="18"/>
+          <w:szCs w:val="18"/>
+        </w:rPr>
+        <w:t xml:space="preserve"> reales</w:t>
+      </w:r>
+      <w:r>
+        <w:rPr>
+          <w:sz w:val="18"/>
+          <w:szCs w:val="18"/>
+        </w:rPr>
+        <w:t xml:space="preserve">: Ahora que tenemos la estructura de la UI lista, es momento de conectar todos los componentes con los </w:t>
+      </w:r>
+      <w:proofErr w:type="spellStart"/>
+      <w:r>
+        <w:rPr>
+          <w:sz w:val="18"/>
+          <w:szCs w:val="18"/>
+        </w:rPr>
+        <w:t>endpoints</w:t>
+      </w:r>
+      <w:proofErr w:type="spellEnd"/>
+      <w:r>
+        <w:rPr>
+          <w:sz w:val="18"/>
+          <w:szCs w:val="18"/>
+        </w:rPr>
+        <w:t xml:space="preserve"> del </w:t>
+      </w:r>
+      <w:proofErr w:type="spellStart"/>
+      <w:r>
+        <w:rPr>
+          <w:sz w:val="18"/>
+          <w:szCs w:val="18"/>
+        </w:rPr>
+        <w:t>backend</w:t>
+      </w:r>
+      <w:proofErr w:type="spellEnd"/>
+      <w:r>
+        <w:rPr>
+          <w:sz w:val="18"/>
+          <w:szCs w:val="18"/>
+        </w:rPr>
+        <w:t xml:space="preserve"> para mostrar datos reales. Específicamente:</w:t>
+      </w:r>
+    </w:p>
+    <w:p>
+      <w:pPr>
+        <w:numPr>
+          <w:ilvl w:val="1"/>
+          <w:numId w:val="48"/>
+        </w:numPr>
+        <w:rPr>
+          <w:sz w:val="18"/>
+          <w:szCs w:val="18"/>
+        </w:rPr>
+      </w:pPr>
+      <w:r>
+        <w:rPr>
+          <w:sz w:val="18"/>
+          <w:szCs w:val="18"/>
+        </w:rPr>
+        <w:t xml:space="preserve">Conectar </w:t>
+      </w:r>
+      <w:proofErr w:type="spellStart"/>
+      <w:r>
+        <w:rPr>
+          <w:sz w:val="18"/>
+          <w:szCs w:val="18"/>
+        </w:rPr>
+        <w:t>Dashboard</w:t>
+      </w:r>
+      <w:proofErr w:type="spellEnd"/>
+      <w:r>
+        <w:rPr>
+          <w:sz w:val="18"/>
+          <w:szCs w:val="18"/>
+        </w:rPr>
+        <w:t xml:space="preserve"> con </w:t>
+      </w:r>
+      <w:r>
+        <w:rPr>
+          <w:b/>
+          <w:bCs/>
+          <w:sz w:val="18"/>
+          <w:szCs w:val="18"/>
+        </w:rPr>
+        <w:t>/api/v1/</w:t>
+      </w:r>
+      <w:proofErr w:type="spellStart"/>
+      <w:r>
+        <w:rPr>
+          <w:b/>
+          <w:bCs/>
+          <w:sz w:val="18"/>
+          <w:szCs w:val="18"/>
+        </w:rPr>
+        <w:t>dashboard</w:t>
+      </w:r>
+      <w:proofErr w:type="spellEnd"/>
+      <w:r>
+        <w:rPr>
+          <w:b/>
+          <w:bCs/>
+          <w:sz w:val="18"/>
+          <w:szCs w:val="18"/>
+        </w:rPr>
+        <w:t>/</w:t>
+      </w:r>
+      <w:proofErr w:type="spellStart"/>
+      <w:r>
+        <w:rPr>
+          <w:b/>
+          <w:bCs/>
+          <w:sz w:val="18"/>
+          <w:szCs w:val="18"/>
+        </w:rPr>
+        <w:t>stats</w:t>
+      </w:r>
+      <w:proofErr w:type="spellEnd"/>
+    </w:p>
+    <w:p>
+      <w:pPr>
+        <w:numPr>
+          <w:ilvl w:val="1"/>
+          <w:numId w:val="48"/>
+        </w:numPr>
+        <w:rPr>
+          <w:sz w:val="18"/>
+          <w:szCs w:val="18"/>
+        </w:rPr>
+      </w:pPr>
+      <w:r>
+        <w:rPr>
+          <w:sz w:val="18"/>
+          <w:szCs w:val="18"/>
+        </w:rPr>
+        <w:t>Conectar listado de animales con </w:t>
+      </w:r>
+      <w:r>
+        <w:rPr>
+          <w:b/>
+          <w:bCs/>
+          <w:sz w:val="18"/>
+          <w:szCs w:val="18"/>
+        </w:rPr>
+        <w:t>GET /api/v1/</w:t>
+      </w:r>
+      <w:proofErr w:type="spellStart"/>
+      <w:r>
+        <w:rPr>
+          <w:b/>
+          <w:bCs/>
+          <w:sz w:val="18"/>
+          <w:szCs w:val="18"/>
+        </w:rPr>
+        <w:t>animals</w:t>
+      </w:r>
+      <w:proofErr w:type="spellEnd"/>
+      <w:r>
+        <w:rPr>
+          <w:b/>
+          <w:bCs/>
+          <w:sz w:val="18"/>
+          <w:szCs w:val="18"/>
+        </w:rPr>
+        <w:t>/</w:t>
+      </w:r>
+    </w:p>
+    <w:p>
+      <w:pPr>
+        <w:numPr>
+          <w:ilvl w:val="1"/>
+          <w:numId w:val="48"/>
+        </w:numPr>
+        <w:rPr>
+          <w:sz w:val="18"/>
+          <w:szCs w:val="18"/>
+        </w:rPr>
+      </w:pPr>
+      <w:r>
+        <w:rPr>
+          <w:sz w:val="18"/>
+          <w:szCs w:val="18"/>
+        </w:rPr>
+        <w:t>Conectar detalle de animal con </w:t>
+      </w:r>
+      <w:r>
+        <w:rPr>
+          <w:b/>
+          <w:bCs/>
+          <w:sz w:val="18"/>
+          <w:szCs w:val="18"/>
+        </w:rPr>
+        <w:t>GET /api/v1/</w:t>
+      </w:r>
+      <w:proofErr w:type="spellStart"/>
+      <w:r>
+        <w:rPr>
+          <w:b/>
+          <w:bCs/>
+          <w:sz w:val="18"/>
+          <w:szCs w:val="18"/>
+        </w:rPr>
+        <w:t>animals</w:t>
+      </w:r>
+      <w:proofErr w:type="spellEnd"/>
+      <w:r>
+        <w:rPr>
+          <w:b/>
+          <w:bCs/>
+          <w:sz w:val="18"/>
+          <w:szCs w:val="18"/>
+        </w:rPr>
+        <w:t>/{id}</w:t>
+      </w:r>
+    </w:p>
+    <w:p>
+      <w:pPr>
+        <w:numPr>
+          <w:ilvl w:val="1"/>
+          <w:numId w:val="48"/>
+        </w:numPr>
+        <w:rPr>
+          <w:sz w:val="18"/>
+          <w:szCs w:val="18"/>
+        </w:rPr>
+      </w:pPr>
+      <w:r>
+        <w:rPr>
+          <w:sz w:val="18"/>
+          <w:szCs w:val="18"/>
+        </w:rPr>
+        <w:t>Conectar explotaciones con </w:t>
+      </w:r>
+      <w:r>
+        <w:rPr>
+          <w:b/>
+          <w:bCs/>
+          <w:sz w:val="18"/>
+          <w:szCs w:val="18"/>
+        </w:rPr>
+        <w:t>GET /api/v1/</w:t>
+      </w:r>
+      <w:proofErr w:type="spellStart"/>
+      <w:r>
+        <w:rPr>
+          <w:b/>
+          <w:bCs/>
+          <w:sz w:val="18"/>
+          <w:szCs w:val="18"/>
+        </w:rPr>
+        <w:t>explotacions</w:t>
+      </w:r>
+      <w:proofErr w:type="spellEnd"/>
+      <w:r>
+        <w:rPr>
+          <w:b/>
+          <w:bCs/>
+          <w:sz w:val="18"/>
+          <w:szCs w:val="18"/>
+        </w:rPr>
+        <w:t>/</w:t>
+      </w:r>
+    </w:p>
+    <w:p>
+      <w:pPr>
+        <w:numPr>
+          <w:ilvl w:val="0"/>
+          <w:numId w:val="48"/>
+        </w:numPr>
+        <w:rPr>
+          <w:sz w:val="18"/>
+          <w:szCs w:val="18"/>
+        </w:rPr>
+      </w:pPr>
+      <w:r>
+        <w:rPr>
+          <w:b/>
+          <w:bCs/>
+          <w:sz w:val="18"/>
+          <w:szCs w:val="18"/>
+        </w:rPr>
+        <w:t>Implementar la funcionalidad de actualización de datos</w:t>
+      </w:r>
+      <w:r>
+        <w:rPr>
+          <w:sz w:val="18"/>
+          <w:szCs w:val="18"/>
+        </w:rPr>
+        <w:t>: Ahora que podemos ver los datos, necesitamos asegurarnos de que podemos actualizarlos correctamente:</w:t>
+      </w:r>
+    </w:p>
+    <w:p>
+      <w:pPr>
+        <w:numPr>
+          <w:ilvl w:val="1"/>
+          <w:numId w:val="48"/>
+        </w:numPr>
+        <w:rPr>
+          <w:sz w:val="18"/>
+          <w:szCs w:val="18"/>
+        </w:rPr>
+      </w:pPr>
+      <w:r>
+        <w:rPr>
+          <w:sz w:val="18"/>
+          <w:szCs w:val="18"/>
+        </w:rPr>
+        <w:t>Conectar formularios de actualización con </w:t>
+      </w:r>
+      <w:r>
+        <w:rPr>
+          <w:b/>
+          <w:bCs/>
+          <w:sz w:val="18"/>
+          <w:szCs w:val="18"/>
+        </w:rPr>
+        <w:t>PUT /api/v1/</w:t>
+      </w:r>
+      <w:proofErr w:type="spellStart"/>
+      <w:r>
+        <w:rPr>
+          <w:b/>
+          <w:bCs/>
+          <w:sz w:val="18"/>
+          <w:szCs w:val="18"/>
+        </w:rPr>
+        <w:t>animals</w:t>
+      </w:r>
+      <w:proofErr w:type="spellEnd"/>
+      <w:r>
+        <w:rPr>
+          <w:b/>
+          <w:bCs/>
+          <w:sz w:val="18"/>
+          <w:szCs w:val="18"/>
+        </w:rPr>
+        <w:t>/{id}</w:t>
+      </w:r>
+    </w:p>
+    <w:p>
+      <w:pPr>
+        <w:numPr>
+          <w:ilvl w:val="1"/>
+          <w:numId w:val="48"/>
+        </w:numPr>
+        <w:rPr>
+          <w:sz w:val="18"/>
+          <w:szCs w:val="18"/>
+        </w:rPr>
+      </w:pPr>
+      <w:r>
+        <w:rPr>
+          <w:sz w:val="18"/>
+          <w:szCs w:val="18"/>
+        </w:rPr>
+        <w:t>Conectar registro de partos con </w:t>
+      </w:r>
+      <w:r>
+        <w:rPr>
+          <w:b/>
+          <w:bCs/>
+          <w:sz w:val="18"/>
+          <w:szCs w:val="18"/>
+        </w:rPr>
+        <w:t>POST /api/v1/</w:t>
+      </w:r>
+      <w:proofErr w:type="spellStart"/>
+      <w:r>
+        <w:rPr>
+          <w:b/>
+          <w:bCs/>
+          <w:sz w:val="18"/>
+          <w:szCs w:val="18"/>
+        </w:rPr>
+        <w:t>animals</w:t>
+      </w:r>
+      <w:proofErr w:type="spellEnd"/>
+      <w:r>
+        <w:rPr>
+          <w:b/>
+          <w:bCs/>
+          <w:sz w:val="18"/>
+          <w:szCs w:val="18"/>
+        </w:rPr>
+        <w:t>/{id}/</w:t>
+      </w:r>
+      <w:proofErr w:type="spellStart"/>
+      <w:r>
+        <w:rPr>
+          <w:b/>
+          <w:bCs/>
+          <w:sz w:val="18"/>
+          <w:szCs w:val="18"/>
+        </w:rPr>
+        <w:t>parts</w:t>
+      </w:r>
+      <w:proofErr w:type="spellEnd"/>
+    </w:p>
+    <w:p>
+      <w:pPr>
+        <w:numPr>
+          <w:ilvl w:val="1"/>
+          <w:numId w:val="48"/>
+        </w:numPr>
+        <w:rPr>
+          <w:sz w:val="18"/>
+          <w:szCs w:val="18"/>
+        </w:rPr>
+      </w:pPr>
+      <w:r>
+        <w:rPr>
+          <w:sz w:val="18"/>
+          <w:szCs w:val="18"/>
+        </w:rPr>
+        <w:t>Asegurar que los cambios se reflejen inmediatamente en la UI</w:t>
+      </w:r>
+    </w:p>
+    <w:p>
+      <w:pPr>
+        <w:numPr>
+          <w:ilvl w:val="0"/>
+          <w:numId w:val="48"/>
+        </w:numPr>
+        <w:rPr>
+          <w:sz w:val="18"/>
+          <w:szCs w:val="18"/>
+        </w:rPr>
+      </w:pPr>
+      <w:r>
+        <w:rPr>
+          <w:b/>
+          <w:bCs/>
+          <w:sz w:val="18"/>
+          <w:szCs w:val="18"/>
+        </w:rPr>
+        <w:t>Completar la funcionalidad de importación de datos</w:t>
+      </w:r>
+      <w:r>
+        <w:rPr>
+          <w:sz w:val="18"/>
+          <w:szCs w:val="18"/>
+        </w:rPr>
+        <w:t>: Esta es una parte importante para la carga inicial de datos:</w:t>
+      </w:r>
+    </w:p>
+    <w:p>
+      <w:pPr>
+        <w:numPr>
+          <w:ilvl w:val="1"/>
+          <w:numId w:val="48"/>
+        </w:numPr>
+        <w:rPr>
+          <w:sz w:val="18"/>
+          <w:szCs w:val="18"/>
+        </w:rPr>
+      </w:pPr>
+      <w:r>
+        <w:rPr>
+          <w:sz w:val="18"/>
+          <w:szCs w:val="18"/>
+        </w:rPr>
+        <w:t>Finalizar la interfaz para importación de CSV</w:t>
+      </w:r>
+    </w:p>
+    <w:p>
+      <w:pPr>
+        <w:numPr>
+          <w:ilvl w:val="1"/>
+          <w:numId w:val="48"/>
+        </w:numPr>
+        <w:rPr>
+          <w:sz w:val="18"/>
+          <w:szCs w:val="18"/>
+        </w:rPr>
+      </w:pPr>
+      <w:r>
+        <w:rPr>
+          <w:sz w:val="18"/>
+          <w:szCs w:val="18"/>
+        </w:rPr>
+        <w:t xml:space="preserve">Conectar con el </w:t>
+      </w:r>
+      <w:proofErr w:type="spellStart"/>
+      <w:r>
+        <w:rPr>
+          <w:sz w:val="18"/>
+          <w:szCs w:val="18"/>
+        </w:rPr>
+        <w:t>endpoint</w:t>
+      </w:r>
+      <w:proofErr w:type="spellEnd"/>
+      <w:r>
+        <w:rPr>
+          <w:sz w:val="18"/>
+          <w:szCs w:val="18"/>
+        </w:rPr>
+        <w:t> </w:t>
+      </w:r>
+      <w:r>
+        <w:rPr>
+          <w:b/>
+          <w:bCs/>
+          <w:sz w:val="18"/>
+          <w:szCs w:val="18"/>
+        </w:rPr>
+        <w:t>POST /api/v1/</w:t>
+      </w:r>
+      <w:proofErr w:type="spellStart"/>
+      <w:r>
+        <w:rPr>
+          <w:b/>
+          <w:bCs/>
+          <w:sz w:val="18"/>
+          <w:szCs w:val="18"/>
+        </w:rPr>
+        <w:t>imports</w:t>
+      </w:r>
+      <w:proofErr w:type="spellEnd"/>
+      <w:r>
+        <w:rPr>
+          <w:b/>
+          <w:bCs/>
+          <w:sz w:val="18"/>
+          <w:szCs w:val="18"/>
+        </w:rPr>
+        <w:t>/</w:t>
+      </w:r>
+    </w:p>
+    <w:p>
+      <w:pPr>
+        <w:numPr>
+          <w:ilvl w:val="1"/>
+          <w:numId w:val="48"/>
+        </w:numPr>
+        <w:rPr>
+          <w:sz w:val="18"/>
+          <w:szCs w:val="18"/>
+        </w:rPr>
+      </w:pPr>
+      <w:r>
+        <w:rPr>
+          <w:sz w:val="18"/>
+          <w:szCs w:val="18"/>
+        </w:rPr>
+        <w:t>Implementar validación previa a la importación</w:t>
+      </w:r>
+    </w:p>
+    <w:p>
+      <w:pPr>
+        <w:numPr>
+          <w:ilvl w:val="1"/>
+          <w:numId w:val="48"/>
+        </w:numPr>
+        <w:rPr>
+          <w:sz w:val="18"/>
+          <w:szCs w:val="18"/>
+        </w:rPr>
+      </w:pPr>
+      <w:r>
+        <w:rPr>
+          <w:sz w:val="18"/>
+          <w:szCs w:val="18"/>
+        </w:rPr>
+        <w:t xml:space="preserve">Mostrar </w:t>
+      </w:r>
+      <w:proofErr w:type="spellStart"/>
+      <w:r>
+        <w:rPr>
+          <w:sz w:val="18"/>
+          <w:szCs w:val="18"/>
+        </w:rPr>
+        <w:t>feedback</w:t>
+      </w:r>
+      <w:proofErr w:type="spellEnd"/>
+      <w:r>
+        <w:rPr>
+          <w:sz w:val="18"/>
+          <w:szCs w:val="18"/>
+        </w:rPr>
+        <w:t xml:space="preserve"> claro sobre el resultado de la importación</w:t>
+      </w:r>
+    </w:p>
+    <w:p>
+      <w:pPr>
+        <w:numPr>
+          <w:ilvl w:val="0"/>
+          <w:numId w:val="48"/>
+        </w:numPr>
+        <w:rPr>
+          <w:sz w:val="18"/>
+          <w:szCs w:val="18"/>
+        </w:rPr>
+      </w:pPr>
+      <w:r>
+        <w:rPr>
+          <w:b/>
+          <w:bCs/>
+          <w:sz w:val="18"/>
+          <w:szCs w:val="18"/>
+        </w:rPr>
+        <w:t>Implementar manejo de errores robusto</w:t>
+      </w:r>
+      <w:r>
+        <w:rPr>
+          <w:sz w:val="18"/>
+          <w:szCs w:val="18"/>
+        </w:rPr>
+        <w:t>: Para asegurar una buena experiencia de usuario:</w:t>
+      </w:r>
+    </w:p>
+    <w:p>
+      <w:pPr>
+        <w:numPr>
+          <w:ilvl w:val="1"/>
+          <w:numId w:val="48"/>
+        </w:numPr>
+        <w:rPr>
+          <w:sz w:val="18"/>
+          <w:szCs w:val="18"/>
+        </w:rPr>
+      </w:pPr>
+      <w:r>
+        <w:rPr>
+          <w:sz w:val="18"/>
+          <w:szCs w:val="18"/>
+        </w:rPr>
+        <w:t>Mejorar el manejo de errores de API en todas las llamadas</w:t>
+      </w:r>
+    </w:p>
+    <w:p>
+      <w:pPr>
+        <w:numPr>
+          <w:ilvl w:val="1"/>
+          <w:numId w:val="48"/>
+        </w:numPr>
+        <w:rPr>
+          <w:sz w:val="18"/>
+          <w:szCs w:val="18"/>
+        </w:rPr>
+      </w:pPr>
+      <w:r>
+        <w:rPr>
+          <w:sz w:val="18"/>
+          <w:szCs w:val="18"/>
+        </w:rPr>
+        <w:t>Implementar reintentos automáticos para operaciones importantes</w:t>
+      </w:r>
+    </w:p>
+    <w:p>
+      <w:pPr>
+        <w:numPr>
+          <w:ilvl w:val="1"/>
+          <w:numId w:val="48"/>
+        </w:numPr>
+        <w:rPr>
+          <w:sz w:val="18"/>
+          <w:szCs w:val="18"/>
+        </w:rPr>
+      </w:pPr>
+      <w:r>
+        <w:rPr>
+          <w:sz w:val="18"/>
+          <w:szCs w:val="18"/>
+        </w:rPr>
+        <w:t>Mostrar mensajes de error claros y orientados a soluciones</w:t>
+      </w:r>
+    </w:p>
+    <w:p>
+      <w:pPr>
+        <w:numPr>
+          <w:ilvl w:val="1"/>
+          <w:numId w:val="48"/>
+        </w:numPr>
+        <w:rPr>
+          <w:sz w:val="18"/>
+          <w:szCs w:val="18"/>
+        </w:rPr>
+      </w:pPr>
+      <w:r>
+        <w:rPr>
+          <w:sz w:val="18"/>
+          <w:szCs w:val="18"/>
+        </w:rPr>
+        <w:t>Asegurar que la aplicación no se bloquee ante fallos del servidor</w:t>
+      </w:r>
+    </w:p>
+    <w:p/>
+    <w:p/>
+    <w:p/>
+    <w:p>
+      <w:pPr>
+        <w:rPr>
+          <w:sz w:val="18"/>
+          <w:szCs w:val="18"/>
+        </w:rPr>
+      </w:pPr>
+      <w:r>
+        <w:t xml:space="preserve">estas muy despistado y mi abuela se muere. vamos a ver </w:t>
+      </w:r>
+      <w:proofErr w:type="spellStart"/>
+      <w:r>
+        <w:t>que</w:t>
+      </w:r>
+      <w:proofErr w:type="spellEnd"/>
+      <w:r>
+        <w:t xml:space="preserve"> pasos das a hora </w:t>
+      </w:r>
+      <w:proofErr w:type="spellStart"/>
+      <w:r>
+        <w:t>ademas</w:t>
+      </w:r>
+      <w:proofErr w:type="spellEnd"/>
+      <w:r>
+        <w:t xml:space="preserve"> de </w:t>
+      </w:r>
+      <w:proofErr w:type="spellStart"/>
+      <w:r>
+        <w:t>gastareme</w:t>
+      </w:r>
+      <w:proofErr w:type="spellEnd"/>
+      <w:r>
+        <w:t xml:space="preserve"> </w:t>
+      </w:r>
+      <w:proofErr w:type="spellStart"/>
+      <w:r>
+        <w:t>flexicredits</w:t>
+      </w:r>
+      <w:proofErr w:type="spellEnd"/>
+      <w:r>
+        <w:t xml:space="preserve"> que igual </w:t>
+      </w:r>
+      <w:proofErr w:type="spellStart"/>
+      <w:r>
+        <w:t>pdoemos</w:t>
+      </w:r>
+      <w:proofErr w:type="spellEnd"/>
+      <w:r>
+        <w:t xml:space="preserve"> probar la api pruebo yo los </w:t>
+      </w:r>
+      <w:proofErr w:type="spellStart"/>
+      <w:r>
+        <w:t>endpoints</w:t>
+      </w:r>
+      <w:proofErr w:type="spellEnd"/>
+      <w:r>
+        <w:t xml:space="preserve"> desde la consola y te doy resultados</w:t>
+      </w:r>
     </w:p>
     <w:sectPr>
       <w:pgSz w:w="11906" w:h="16838"/>
@@ -13025,6 +13985,119 @@
     </w:lvl>
   </w:abstractNum>
   <w:abstractNum w:abstractNumId="5" w15:restartNumberingAfterBreak="0">
+    <w:nsid w:val="0AFF79D8"/>
+    <w:multiLevelType w:val="multilevel"/>
+    <w:tmpl w:val="3C760AEE"/>
+    <w:lvl w:ilvl="0">
+      <w:start w:val="1"/>
+      <w:numFmt w:val="decimal"/>
+      <w:lvlText w:val="%1."/>
+      <w:lvlJc w:val="left"/>
+      <w:pPr>
+        <w:tabs>
+          <w:tab w:val="num" w:pos="720"/>
+        </w:tabs>
+        <w:ind w:left="720" w:hanging="360"/>
+      </w:pPr>
+    </w:lvl>
+    <w:lvl w:ilvl="1" w:tentative="1">
+      <w:start w:val="1"/>
+      <w:numFmt w:val="decimal"/>
+      <w:lvlText w:val="%2."/>
+      <w:lvlJc w:val="left"/>
+      <w:pPr>
+        <w:tabs>
+          <w:tab w:val="num" w:pos="1440"/>
+        </w:tabs>
+        <w:ind w:left="1440" w:hanging="360"/>
+      </w:pPr>
+    </w:lvl>
+    <w:lvl w:ilvl="2" w:tentative="1">
+      <w:start w:val="1"/>
+      <w:numFmt w:val="decimal"/>
+      <w:lvlText w:val="%3."/>
+      <w:lvlJc w:val="left"/>
+      <w:pPr>
+        <w:tabs>
+          <w:tab w:val="num" w:pos="2160"/>
+        </w:tabs>
+        <w:ind w:left="2160" w:hanging="360"/>
+      </w:pPr>
+    </w:lvl>
+    <w:lvl w:ilvl="3" w:tentative="1">
+      <w:start w:val="1"/>
+      <w:numFmt w:val="decimal"/>
+      <w:lvlText w:val="%4."/>
+      <w:lvlJc w:val="left"/>
+      <w:pPr>
+        <w:tabs>
+          <w:tab w:val="num" w:pos="2880"/>
+        </w:tabs>
+        <w:ind w:left="2880" w:hanging="360"/>
+      </w:pPr>
+    </w:lvl>
+    <w:lvl w:ilvl="4" w:tentative="1">
+      <w:start w:val="1"/>
+      <w:numFmt w:val="decimal"/>
+      <w:lvlText w:val="%5."/>
+      <w:lvlJc w:val="left"/>
+      <w:pPr>
+        <w:tabs>
+          <w:tab w:val="num" w:pos="3600"/>
+        </w:tabs>
+        <w:ind w:left="3600" w:hanging="360"/>
+      </w:pPr>
+    </w:lvl>
+    <w:lvl w:ilvl="5" w:tentative="1">
+      <w:start w:val="1"/>
+      <w:numFmt w:val="decimal"/>
+      <w:lvlText w:val="%6."/>
+      <w:lvlJc w:val="left"/>
+      <w:pPr>
+        <w:tabs>
+          <w:tab w:val="num" w:pos="4320"/>
+        </w:tabs>
+        <w:ind w:left="4320" w:hanging="360"/>
+      </w:pPr>
+    </w:lvl>
+    <w:lvl w:ilvl="6" w:tentative="1">
+      <w:start w:val="1"/>
+      <w:numFmt w:val="decimal"/>
+      <w:lvlText w:val="%7."/>
+      <w:lvlJc w:val="left"/>
+      <w:pPr>
+        <w:tabs>
+          <w:tab w:val="num" w:pos="5040"/>
+        </w:tabs>
+        <w:ind w:left="5040" w:hanging="360"/>
+      </w:pPr>
+    </w:lvl>
+    <w:lvl w:ilvl="7" w:tentative="1">
+      <w:start w:val="1"/>
+      <w:numFmt w:val="decimal"/>
+      <w:lvlText w:val="%8."/>
+      <w:lvlJc w:val="left"/>
+      <w:pPr>
+        <w:tabs>
+          <w:tab w:val="num" w:pos="5760"/>
+        </w:tabs>
+        <w:ind w:left="5760" w:hanging="360"/>
+      </w:pPr>
+    </w:lvl>
+    <w:lvl w:ilvl="8" w:tentative="1">
+      <w:start w:val="1"/>
+      <w:numFmt w:val="decimal"/>
+      <w:lvlText w:val="%9."/>
+      <w:lvlJc w:val="left"/>
+      <w:pPr>
+        <w:tabs>
+          <w:tab w:val="num" w:pos="6480"/>
+        </w:tabs>
+        <w:ind w:left="6480" w:hanging="360"/>
+      </w:pPr>
+    </w:lvl>
+  </w:abstractNum>
+  <w:abstractNum w:abstractNumId="6" w15:restartNumberingAfterBreak="0">
     <w:nsid w:val="0C861DE1"/>
     <w:multiLevelType w:val="multilevel"/>
     <w:tmpl w:val="00700858"/>
@@ -13141,7 +14214,7 @@
       </w:pPr>
     </w:lvl>
   </w:abstractNum>
-  <w:abstractNum w:abstractNumId="6" w15:restartNumberingAfterBreak="0">
+  <w:abstractNum w:abstractNumId="7" w15:restartNumberingAfterBreak="0">
     <w:nsid w:val="0CDB603A"/>
     <w:multiLevelType w:val="multilevel"/>
     <w:tmpl w:val="937A21D8"/>
@@ -13290,7 +14363,7 @@
       </w:rPr>
     </w:lvl>
   </w:abstractNum>
-  <w:abstractNum w:abstractNumId="7" w15:restartNumberingAfterBreak="0">
+  <w:abstractNum w:abstractNumId="8" w15:restartNumberingAfterBreak="0">
     <w:nsid w:val="16770CD2"/>
     <w:multiLevelType w:val="multilevel"/>
     <w:tmpl w:val="EE20C8F6"/>
@@ -13439,7 +14512,7 @@
       </w:rPr>
     </w:lvl>
   </w:abstractNum>
-  <w:abstractNum w:abstractNumId="8" w15:restartNumberingAfterBreak="0">
+  <w:abstractNum w:abstractNumId="9" w15:restartNumberingAfterBreak="0">
     <w:nsid w:val="1B536AD5"/>
     <w:multiLevelType w:val="multilevel"/>
     <w:tmpl w:val="7E425072"/>
@@ -13588,7 +14661,7 @@
       </w:rPr>
     </w:lvl>
   </w:abstractNum>
-  <w:abstractNum w:abstractNumId="9" w15:restartNumberingAfterBreak="0">
+  <w:abstractNum w:abstractNumId="10" w15:restartNumberingAfterBreak="0">
     <w:nsid w:val="1BD861BA"/>
     <w:multiLevelType w:val="multilevel"/>
     <w:tmpl w:val="C3D8B746"/>
@@ -13737,7 +14810,7 @@
       </w:rPr>
     </w:lvl>
   </w:abstractNum>
-  <w:abstractNum w:abstractNumId="10" w15:restartNumberingAfterBreak="0">
+  <w:abstractNum w:abstractNumId="11" w15:restartNumberingAfterBreak="0">
     <w:nsid w:val="1D4514F5"/>
     <w:multiLevelType w:val="multilevel"/>
     <w:tmpl w:val="5AA4C704"/>
@@ -13886,7 +14959,7 @@
       </w:rPr>
     </w:lvl>
   </w:abstractNum>
-  <w:abstractNum w:abstractNumId="11" w15:restartNumberingAfterBreak="0">
+  <w:abstractNum w:abstractNumId="12" w15:restartNumberingAfterBreak="0">
     <w:nsid w:val="1D755281"/>
     <w:multiLevelType w:val="multilevel"/>
     <w:tmpl w:val="B932402C"/>
@@ -13999,7 +15072,7 @@
       </w:pPr>
     </w:lvl>
   </w:abstractNum>
-  <w:abstractNum w:abstractNumId="12" w15:restartNumberingAfterBreak="0">
+  <w:abstractNum w:abstractNumId="13" w15:restartNumberingAfterBreak="0">
     <w:nsid w:val="1DCD7884"/>
     <w:multiLevelType w:val="multilevel"/>
     <w:tmpl w:val="6AEC75C0"/>
@@ -14116,7 +15189,7 @@
       </w:pPr>
     </w:lvl>
   </w:abstractNum>
-  <w:abstractNum w:abstractNumId="13" w15:restartNumberingAfterBreak="0">
+  <w:abstractNum w:abstractNumId="14" w15:restartNumberingAfterBreak="0">
     <w:nsid w:val="21B2553F"/>
     <w:multiLevelType w:val="multilevel"/>
     <w:tmpl w:val="494C7A52"/>
@@ -14265,7 +15338,7 @@
       </w:rPr>
     </w:lvl>
   </w:abstractNum>
-  <w:abstractNum w:abstractNumId="14" w15:restartNumberingAfterBreak="0">
+  <w:abstractNum w:abstractNumId="15" w15:restartNumberingAfterBreak="0">
     <w:nsid w:val="2C393EF5"/>
     <w:multiLevelType w:val="multilevel"/>
     <w:tmpl w:val="154C6C50"/>
@@ -14414,7 +15487,7 @@
       </w:rPr>
     </w:lvl>
   </w:abstractNum>
-  <w:abstractNum w:abstractNumId="15" w15:restartNumberingAfterBreak="0">
+  <w:abstractNum w:abstractNumId="16" w15:restartNumberingAfterBreak="0">
     <w:nsid w:val="33B743E0"/>
     <w:multiLevelType w:val="multilevel"/>
     <w:tmpl w:val="325A1B7E"/>
@@ -14563,7 +15636,7 @@
       </w:rPr>
     </w:lvl>
   </w:abstractNum>
-  <w:abstractNum w:abstractNumId="16" w15:restartNumberingAfterBreak="0">
+  <w:abstractNum w:abstractNumId="17" w15:restartNumberingAfterBreak="0">
     <w:nsid w:val="3A267104"/>
     <w:multiLevelType w:val="multilevel"/>
     <w:tmpl w:val="0FDE20EA"/>
@@ -14680,7 +15753,7 @@
       </w:pPr>
     </w:lvl>
   </w:abstractNum>
-  <w:abstractNum w:abstractNumId="17" w15:restartNumberingAfterBreak="0">
+  <w:abstractNum w:abstractNumId="18" w15:restartNumberingAfterBreak="0">
     <w:nsid w:val="3E5741D1"/>
     <w:multiLevelType w:val="multilevel"/>
     <w:tmpl w:val="613A59BE"/>
@@ -14797,7 +15870,7 @@
       </w:pPr>
     </w:lvl>
   </w:abstractNum>
-  <w:abstractNum w:abstractNumId="18" w15:restartNumberingAfterBreak="0">
+  <w:abstractNum w:abstractNumId="19" w15:restartNumberingAfterBreak="0">
     <w:nsid w:val="40F95693"/>
     <w:multiLevelType w:val="multilevel"/>
     <w:tmpl w:val="076AC478"/>
@@ -14946,7 +16019,7 @@
       </w:rPr>
     </w:lvl>
   </w:abstractNum>
-  <w:abstractNum w:abstractNumId="19" w15:restartNumberingAfterBreak="0">
+  <w:abstractNum w:abstractNumId="20" w15:restartNumberingAfterBreak="0">
     <w:nsid w:val="4159242E"/>
     <w:multiLevelType w:val="multilevel"/>
     <w:tmpl w:val="841A4744"/>
@@ -15095,7 +16168,7 @@
       </w:rPr>
     </w:lvl>
   </w:abstractNum>
-  <w:abstractNum w:abstractNumId="20" w15:restartNumberingAfterBreak="0">
+  <w:abstractNum w:abstractNumId="21" w15:restartNumberingAfterBreak="0">
     <w:nsid w:val="44E84713"/>
     <w:multiLevelType w:val="multilevel"/>
     <w:tmpl w:val="B0E27210"/>
@@ -15244,7 +16317,7 @@
       </w:rPr>
     </w:lvl>
   </w:abstractNum>
-  <w:abstractNum w:abstractNumId="21" w15:restartNumberingAfterBreak="0">
+  <w:abstractNum w:abstractNumId="22" w15:restartNumberingAfterBreak="0">
     <w:nsid w:val="477B7030"/>
     <w:multiLevelType w:val="multilevel"/>
     <w:tmpl w:val="50D8D6B8"/>
@@ -15393,7 +16466,7 @@
       </w:rPr>
     </w:lvl>
   </w:abstractNum>
-  <w:abstractNum w:abstractNumId="22" w15:restartNumberingAfterBreak="0">
+  <w:abstractNum w:abstractNumId="23" w15:restartNumberingAfterBreak="0">
     <w:nsid w:val="48465A91"/>
     <w:multiLevelType w:val="multilevel"/>
     <w:tmpl w:val="6B04F03E"/>
@@ -15542,7 +16615,7 @@
       </w:rPr>
     </w:lvl>
   </w:abstractNum>
-  <w:abstractNum w:abstractNumId="23" w15:restartNumberingAfterBreak="0">
+  <w:abstractNum w:abstractNumId="24" w15:restartNumberingAfterBreak="0">
     <w:nsid w:val="4865070A"/>
     <w:multiLevelType w:val="multilevel"/>
     <w:tmpl w:val="91527252"/>
@@ -15691,7 +16764,124 @@
       </w:rPr>
     </w:lvl>
   </w:abstractNum>
-  <w:abstractNum w:abstractNumId="24" w15:restartNumberingAfterBreak="0">
+  <w:abstractNum w:abstractNumId="25" w15:restartNumberingAfterBreak="0">
+    <w:nsid w:val="49C55BF7"/>
+    <w:multiLevelType w:val="multilevel"/>
+    <w:tmpl w:val="C5A4B704"/>
+    <w:lvl w:ilvl="0">
+      <w:start w:val="1"/>
+      <w:numFmt w:val="decimal"/>
+      <w:lvlText w:val="%1."/>
+      <w:lvlJc w:val="left"/>
+      <w:pPr>
+        <w:tabs>
+          <w:tab w:val="num" w:pos="720"/>
+        </w:tabs>
+        <w:ind w:left="720" w:hanging="360"/>
+      </w:pPr>
+    </w:lvl>
+    <w:lvl w:ilvl="1">
+      <w:start w:val="1"/>
+      <w:numFmt w:val="bullet"/>
+      <w:lvlText w:val=""/>
+      <w:lvlJc w:val="left"/>
+      <w:pPr>
+        <w:tabs>
+          <w:tab w:val="num" w:pos="1440"/>
+        </w:tabs>
+        <w:ind w:left="1440" w:hanging="360"/>
+      </w:pPr>
+      <w:rPr>
+        <w:rFonts w:ascii="Symbol" w:hAnsi="Symbol" w:hint="default"/>
+        <w:sz w:val="20"/>
+      </w:rPr>
+    </w:lvl>
+    <w:lvl w:ilvl="2" w:tentative="1">
+      <w:start w:val="1"/>
+      <w:numFmt w:val="decimal"/>
+      <w:lvlText w:val="%3."/>
+      <w:lvlJc w:val="left"/>
+      <w:pPr>
+        <w:tabs>
+          <w:tab w:val="num" w:pos="2160"/>
+        </w:tabs>
+        <w:ind w:left="2160" w:hanging="360"/>
+      </w:pPr>
+    </w:lvl>
+    <w:lvl w:ilvl="3" w:tentative="1">
+      <w:start w:val="1"/>
+      <w:numFmt w:val="decimal"/>
+      <w:lvlText w:val="%4."/>
+      <w:lvlJc w:val="left"/>
+      <w:pPr>
+        <w:tabs>
+          <w:tab w:val="num" w:pos="2880"/>
+        </w:tabs>
+        <w:ind w:left="2880" w:hanging="360"/>
+      </w:pPr>
+    </w:lvl>
+    <w:lvl w:ilvl="4" w:tentative="1">
+      <w:start w:val="1"/>
+      <w:numFmt w:val="decimal"/>
+      <w:lvlText w:val="%5."/>
+      <w:lvlJc w:val="left"/>
+      <w:pPr>
+        <w:tabs>
+          <w:tab w:val="num" w:pos="3600"/>
+        </w:tabs>
+        <w:ind w:left="3600" w:hanging="360"/>
+      </w:pPr>
+    </w:lvl>
+    <w:lvl w:ilvl="5" w:tentative="1">
+      <w:start w:val="1"/>
+      <w:numFmt w:val="decimal"/>
+      <w:lvlText w:val="%6."/>
+      <w:lvlJc w:val="left"/>
+      <w:pPr>
+        <w:tabs>
+          <w:tab w:val="num" w:pos="4320"/>
+        </w:tabs>
+        <w:ind w:left="4320" w:hanging="360"/>
+      </w:pPr>
+    </w:lvl>
+    <w:lvl w:ilvl="6" w:tentative="1">
+      <w:start w:val="1"/>
+      <w:numFmt w:val="decimal"/>
+      <w:lvlText w:val="%7."/>
+      <w:lvlJc w:val="left"/>
+      <w:pPr>
+        <w:tabs>
+          <w:tab w:val="num" w:pos="5040"/>
+        </w:tabs>
+        <w:ind w:left="5040" w:hanging="360"/>
+      </w:pPr>
+    </w:lvl>
+    <w:lvl w:ilvl="7" w:tentative="1">
+      <w:start w:val="1"/>
+      <w:numFmt w:val="decimal"/>
+      <w:lvlText w:val="%8."/>
+      <w:lvlJc w:val="left"/>
+      <w:pPr>
+        <w:tabs>
+          <w:tab w:val="num" w:pos="5760"/>
+        </w:tabs>
+        <w:ind w:left="5760" w:hanging="360"/>
+      </w:pPr>
+    </w:lvl>
+    <w:lvl w:ilvl="8" w:tentative="1">
+      <w:start w:val="1"/>
+      <w:numFmt w:val="decimal"/>
+      <w:lvlText w:val="%9."/>
+      <w:lvlJc w:val="left"/>
+      <w:pPr>
+        <w:tabs>
+          <w:tab w:val="num" w:pos="6480"/>
+        </w:tabs>
+        <w:ind w:left="6480" w:hanging="360"/>
+      </w:pPr>
+    </w:lvl>
+  </w:abstractNum>
+  <w:abstractNum w:abstractNumId="26" w15:restartNumberingAfterBreak="0">
     <w:nsid w:val="4BDD15DF"/>
     <w:multiLevelType w:val="multilevel"/>
     <w:tmpl w:val="62B8BB16"/>
@@ -15812,7 +17002,7 @@
       </w:pPr>
     </w:lvl>
   </w:abstractNum>
-  <w:abstractNum w:abstractNumId="25" w15:restartNumberingAfterBreak="0">
+  <w:abstractNum w:abstractNumId="27" w15:restartNumberingAfterBreak="0">
     <w:nsid w:val="4C4963A7"/>
     <w:multiLevelType w:val="multilevel"/>
     <w:tmpl w:val="B486223C"/>
@@ -15961,7 +17151,7 @@
       </w:rPr>
     </w:lvl>
   </w:abstractNum>
-  <w:abstractNum w:abstractNumId="26" w15:restartNumberingAfterBreak="0">
+  <w:abstractNum w:abstractNumId="28" w15:restartNumberingAfterBreak="0">
     <w:nsid w:val="4C7D13E4"/>
     <w:multiLevelType w:val="multilevel"/>
     <w:tmpl w:val="A454A328"/>
@@ -16110,7 +17300,7 @@
       </w:rPr>
     </w:lvl>
   </w:abstractNum>
-  <w:abstractNum w:abstractNumId="27" w15:restartNumberingAfterBreak="0">
+  <w:abstractNum w:abstractNumId="29" w15:restartNumberingAfterBreak="0">
     <w:nsid w:val="525B3B17"/>
     <w:multiLevelType w:val="multilevel"/>
     <w:tmpl w:val="5F0A9694"/>
@@ -16231,7 +17421,7 @@
       </w:pPr>
     </w:lvl>
   </w:abstractNum>
-  <w:abstractNum w:abstractNumId="28" w15:restartNumberingAfterBreak="0">
+  <w:abstractNum w:abstractNumId="30" w15:restartNumberingAfterBreak="0">
     <w:nsid w:val="530419DC"/>
     <w:multiLevelType w:val="multilevel"/>
     <w:tmpl w:val="6BB44BE0"/>
@@ -16380,7 +17570,7 @@
       </w:rPr>
     </w:lvl>
   </w:abstractNum>
-  <w:abstractNum w:abstractNumId="29" w15:restartNumberingAfterBreak="0">
+  <w:abstractNum w:abstractNumId="31" w15:restartNumberingAfterBreak="0">
     <w:nsid w:val="573304CB"/>
     <w:multiLevelType w:val="multilevel"/>
     <w:tmpl w:val="3C027E2E"/>
@@ -16529,7 +17719,7 @@
       </w:rPr>
     </w:lvl>
   </w:abstractNum>
-  <w:abstractNum w:abstractNumId="30" w15:restartNumberingAfterBreak="0">
+  <w:abstractNum w:abstractNumId="32" w15:restartNumberingAfterBreak="0">
     <w:nsid w:val="5B1F754D"/>
     <w:multiLevelType w:val="multilevel"/>
     <w:tmpl w:val="C38A0798"/>
@@ -16678,7 +17868,7 @@
       </w:rPr>
     </w:lvl>
   </w:abstractNum>
-  <w:abstractNum w:abstractNumId="31" w15:restartNumberingAfterBreak="0">
+  <w:abstractNum w:abstractNumId="33" w15:restartNumberingAfterBreak="0">
     <w:nsid w:val="5E146D4E"/>
     <w:multiLevelType w:val="multilevel"/>
     <w:tmpl w:val="56CC3688"/>
@@ -16791,7 +17981,7 @@
       </w:pPr>
     </w:lvl>
   </w:abstractNum>
-  <w:abstractNum w:abstractNumId="32" w15:restartNumberingAfterBreak="0">
+  <w:abstractNum w:abstractNumId="34" w15:restartNumberingAfterBreak="0">
     <w:nsid w:val="5E42642E"/>
     <w:multiLevelType w:val="multilevel"/>
     <w:tmpl w:val="FDAE7FAC"/>
@@ -16940,7 +18130,7 @@
       </w:rPr>
     </w:lvl>
   </w:abstractNum>
-  <w:abstractNum w:abstractNumId="33" w15:restartNumberingAfterBreak="0">
+  <w:abstractNum w:abstractNumId="35" w15:restartNumberingAfterBreak="0">
     <w:nsid w:val="5ECD3675"/>
     <w:multiLevelType w:val="multilevel"/>
     <w:tmpl w:val="D19AC0D6"/>
@@ -17089,7 +18279,7 @@
       </w:rPr>
     </w:lvl>
   </w:abstractNum>
-  <w:abstractNum w:abstractNumId="34" w15:restartNumberingAfterBreak="0">
+  <w:abstractNum w:abstractNumId="36" w15:restartNumberingAfterBreak="0">
     <w:nsid w:val="64217F83"/>
     <w:multiLevelType w:val="multilevel"/>
     <w:tmpl w:val="335EE758"/>
@@ -17210,7 +18400,7 @@
       </w:pPr>
     </w:lvl>
   </w:abstractNum>
-  <w:abstractNum w:abstractNumId="35" w15:restartNumberingAfterBreak="0">
+  <w:abstractNum w:abstractNumId="37" w15:restartNumberingAfterBreak="0">
     <w:nsid w:val="67FB53BB"/>
     <w:multiLevelType w:val="multilevel"/>
     <w:tmpl w:val="034A8D2A"/>
@@ -17359,7 +18549,7 @@
       </w:rPr>
     </w:lvl>
   </w:abstractNum>
-  <w:abstractNum w:abstractNumId="36" w15:restartNumberingAfterBreak="0">
+  <w:abstractNum w:abstractNumId="38" w15:restartNumberingAfterBreak="0">
     <w:nsid w:val="6E6D18AB"/>
     <w:multiLevelType w:val="multilevel"/>
     <w:tmpl w:val="39DC2556"/>
@@ -17508,7 +18698,7 @@
       </w:rPr>
     </w:lvl>
   </w:abstractNum>
-  <w:abstractNum w:abstractNumId="37" w15:restartNumberingAfterBreak="0">
+  <w:abstractNum w:abstractNumId="39" w15:restartNumberingAfterBreak="0">
     <w:nsid w:val="70873744"/>
     <w:multiLevelType w:val="multilevel"/>
     <w:tmpl w:val="CE5E6B26"/>
@@ -17657,7 +18847,7 @@
       </w:rPr>
     </w:lvl>
   </w:abstractNum>
-  <w:abstractNum w:abstractNumId="38" w15:restartNumberingAfterBreak="0">
+  <w:abstractNum w:abstractNumId="40" w15:restartNumberingAfterBreak="0">
     <w:nsid w:val="71367DEF"/>
     <w:multiLevelType w:val="multilevel"/>
     <w:tmpl w:val="2E222C54"/>
@@ -17806,7 +18996,7 @@
       </w:rPr>
     </w:lvl>
   </w:abstractNum>
-  <w:abstractNum w:abstractNumId="39" w15:restartNumberingAfterBreak="0">
+  <w:abstractNum w:abstractNumId="41" w15:restartNumberingAfterBreak="0">
     <w:nsid w:val="73566FEA"/>
     <w:multiLevelType w:val="multilevel"/>
     <w:tmpl w:val="8A22D0A2"/>
@@ -17955,7 +19145,7 @@
       </w:rPr>
     </w:lvl>
   </w:abstractNum>
-  <w:abstractNum w:abstractNumId="40" w15:restartNumberingAfterBreak="0">
+  <w:abstractNum w:abstractNumId="42" w15:restartNumberingAfterBreak="0">
     <w:nsid w:val="74570D73"/>
     <w:multiLevelType w:val="multilevel"/>
     <w:tmpl w:val="6492A688"/>
@@ -18076,7 +19266,7 @@
       </w:pPr>
     </w:lvl>
   </w:abstractNum>
-  <w:abstractNum w:abstractNumId="41" w15:restartNumberingAfterBreak="0">
+  <w:abstractNum w:abstractNumId="43" w15:restartNumberingAfterBreak="0">
     <w:nsid w:val="75DD64E1"/>
     <w:multiLevelType w:val="multilevel"/>
     <w:tmpl w:val="9376AA06"/>
@@ -18225,7 +19415,7 @@
       </w:rPr>
     </w:lvl>
   </w:abstractNum>
-  <w:abstractNum w:abstractNumId="42" w15:restartNumberingAfterBreak="0">
+  <w:abstractNum w:abstractNumId="44" w15:restartNumberingAfterBreak="0">
     <w:nsid w:val="7AF00CF6"/>
     <w:multiLevelType w:val="multilevel"/>
     <w:tmpl w:val="E34207D0"/>
@@ -18346,7 +19536,7 @@
       </w:pPr>
     </w:lvl>
   </w:abstractNum>
-  <w:abstractNum w:abstractNumId="43" w15:restartNumberingAfterBreak="0">
+  <w:abstractNum w:abstractNumId="45" w15:restartNumberingAfterBreak="0">
     <w:nsid w:val="7D101231"/>
     <w:multiLevelType w:val="multilevel"/>
     <w:tmpl w:val="2062C466"/>
@@ -18495,7 +19685,7 @@
       </w:rPr>
     </w:lvl>
   </w:abstractNum>
-  <w:abstractNum w:abstractNumId="44" w15:restartNumberingAfterBreak="0">
+  <w:abstractNum w:abstractNumId="46" w15:restartNumberingAfterBreak="0">
     <w:nsid w:val="7E5E2CAA"/>
     <w:multiLevelType w:val="multilevel"/>
     <w:tmpl w:val="631CB124"/>
@@ -18644,7 +19834,7 @@
       </w:rPr>
     </w:lvl>
   </w:abstractNum>
-  <w:abstractNum w:abstractNumId="45" w15:restartNumberingAfterBreak="0">
+  <w:abstractNum w:abstractNumId="47" w15:restartNumberingAfterBreak="0">
     <w:nsid w:val="7F8E3549"/>
     <w:multiLevelType w:val="multilevel"/>
     <w:tmpl w:val="BA68A4C2"/>
@@ -18762,142 +19952,148 @@
     </w:lvl>
   </w:abstractNum>
   <w:num w:numId="1" w16cid:durableId="435557728">
+    <w:abstractNumId w:val="42"/>
+  </w:num>
+  <w:num w:numId="2" w16cid:durableId="1334648358">
+    <w:abstractNumId w:val="32"/>
+  </w:num>
+  <w:num w:numId="3" w16cid:durableId="340668002">
+    <w:abstractNumId w:val="43"/>
+  </w:num>
+  <w:num w:numId="4" w16cid:durableId="296188235">
+    <w:abstractNumId w:val="29"/>
+  </w:num>
+  <w:num w:numId="5" w16cid:durableId="360595953">
+    <w:abstractNumId w:val="23"/>
+  </w:num>
+  <w:num w:numId="6" w16cid:durableId="1988823417">
     <w:abstractNumId w:val="40"/>
   </w:num>
-  <w:num w:numId="2" w16cid:durableId="1334648358">
-    <w:abstractNumId w:val="30"/>
-  </w:num>
-  <w:num w:numId="3" w16cid:durableId="340668002">
-    <w:abstractNumId w:val="41"/>
-  </w:num>
-  <w:num w:numId="4" w16cid:durableId="296188235">
-    <w:abstractNumId w:val="27"/>
-  </w:num>
-  <w:num w:numId="5" w16cid:durableId="360595953">
-    <w:abstractNumId w:val="22"/>
-  </w:num>
-  <w:num w:numId="6" w16cid:durableId="1988823417">
-    <w:abstractNumId w:val="38"/>
-  </w:num>
   <w:num w:numId="7" w16cid:durableId="1451515343">
-    <w:abstractNumId w:val="24"/>
+    <w:abstractNumId w:val="26"/>
   </w:num>
   <w:num w:numId="8" w16cid:durableId="1620838214">
-    <w:abstractNumId w:val="26"/>
+    <w:abstractNumId w:val="28"/>
   </w:num>
   <w:num w:numId="9" w16cid:durableId="948198111">
     <w:abstractNumId w:val="0"/>
   </w:num>
   <w:num w:numId="10" w16cid:durableId="1305160941">
-    <w:abstractNumId w:val="34"/>
+    <w:abstractNumId w:val="36"/>
   </w:num>
   <w:num w:numId="11" w16cid:durableId="1426414114">
+    <w:abstractNumId w:val="19"/>
+  </w:num>
+  <w:num w:numId="12" w16cid:durableId="224805201">
+    <w:abstractNumId w:val="8"/>
+  </w:num>
+  <w:num w:numId="13" w16cid:durableId="2110198805">
+    <w:abstractNumId w:val="17"/>
+  </w:num>
+  <w:num w:numId="14" w16cid:durableId="21253948">
+    <w:abstractNumId w:val="16"/>
+  </w:num>
+  <w:num w:numId="15" w16cid:durableId="1183546042">
+    <w:abstractNumId w:val="20"/>
+  </w:num>
+  <w:num w:numId="16" w16cid:durableId="332610090">
     <w:abstractNumId w:val="18"/>
   </w:num>
-  <w:num w:numId="12" w16cid:durableId="224805201">
-    <w:abstractNumId w:val="7"/>
-  </w:num>
-  <w:num w:numId="13" w16cid:durableId="2110198805">
-    <w:abstractNumId w:val="16"/>
-  </w:num>
-  <w:num w:numId="14" w16cid:durableId="21253948">
-    <w:abstractNumId w:val="15"/>
-  </w:num>
-  <w:num w:numId="15" w16cid:durableId="1183546042">
-    <w:abstractNumId w:val="19"/>
-  </w:num>
-  <w:num w:numId="16" w16cid:durableId="332610090">
-    <w:abstractNumId w:val="17"/>
-  </w:num>
   <w:num w:numId="17" w16cid:durableId="77412960">
-    <w:abstractNumId w:val="29"/>
+    <w:abstractNumId w:val="31"/>
   </w:num>
   <w:num w:numId="18" w16cid:durableId="1954971062">
     <w:abstractNumId w:val="2"/>
   </w:num>
   <w:num w:numId="19" w16cid:durableId="333801719">
+    <w:abstractNumId w:val="47"/>
+  </w:num>
+  <w:num w:numId="20" w16cid:durableId="2102876022">
+    <w:abstractNumId w:val="14"/>
+  </w:num>
+  <w:num w:numId="21" w16cid:durableId="1263300017">
+    <w:abstractNumId w:val="10"/>
+  </w:num>
+  <w:num w:numId="22" w16cid:durableId="1708332100">
+    <w:abstractNumId w:val="7"/>
+  </w:num>
+  <w:num w:numId="23" w16cid:durableId="787744164">
+    <w:abstractNumId w:val="21"/>
+  </w:num>
+  <w:num w:numId="24" w16cid:durableId="1994942684">
+    <w:abstractNumId w:val="22"/>
+  </w:num>
+  <w:num w:numId="25" w16cid:durableId="589192602">
+    <w:abstractNumId w:val="35"/>
+  </w:num>
+  <w:num w:numId="26" w16cid:durableId="352650133">
     <w:abstractNumId w:val="45"/>
   </w:num>
-  <w:num w:numId="20" w16cid:durableId="2102876022">
-    <w:abstractNumId w:val="13"/>
+  <w:num w:numId="27" w16cid:durableId="1308433996">
+    <w:abstractNumId w:val="6"/>
   </w:num>
-  <w:num w:numId="21" w16cid:durableId="1263300017">
+  <w:num w:numId="28" w16cid:durableId="1393775184">
     <w:abstractNumId w:val="9"/>
   </w:num>
-  <w:num w:numId="22" w16cid:durableId="1708332100">
-    <w:abstractNumId w:val="6"/>
-  </w:num>
-  <w:num w:numId="23" w16cid:durableId="787744164">
-    <w:abstractNumId w:val="20"/>
-  </w:num>
-  <w:num w:numId="24" w16cid:durableId="1994942684">
-    <w:abstractNumId w:val="21"/>
-  </w:num>
-  <w:num w:numId="25" w16cid:durableId="589192602">
-    <w:abstractNumId w:val="33"/>
-  </w:num>
-  <w:num w:numId="26" w16cid:durableId="352650133">
-    <w:abstractNumId w:val="43"/>
-  </w:num>
-  <w:num w:numId="27" w16cid:durableId="1308433996">
-    <w:abstractNumId w:val="5"/>
-  </w:num>
-  <w:num w:numId="28" w16cid:durableId="1393775184">
-    <w:abstractNumId w:val="8"/>
-  </w:num>
   <w:num w:numId="29" w16cid:durableId="692262754">
-    <w:abstractNumId w:val="23"/>
+    <w:abstractNumId w:val="24"/>
   </w:num>
   <w:num w:numId="30" w16cid:durableId="1859732299">
-    <w:abstractNumId w:val="25"/>
+    <w:abstractNumId w:val="27"/>
   </w:num>
   <w:num w:numId="31" w16cid:durableId="1978100488">
-    <w:abstractNumId w:val="35"/>
+    <w:abstractNumId w:val="37"/>
   </w:num>
   <w:num w:numId="32" w16cid:durableId="2067753072">
     <w:abstractNumId w:val="4"/>
   </w:num>
   <w:num w:numId="33" w16cid:durableId="856046892">
-    <w:abstractNumId w:val="39"/>
+    <w:abstractNumId w:val="41"/>
   </w:num>
   <w:num w:numId="34" w16cid:durableId="729113019">
-    <w:abstractNumId w:val="32"/>
+    <w:abstractNumId w:val="34"/>
   </w:num>
   <w:num w:numId="35" w16cid:durableId="1309214551">
-    <w:abstractNumId w:val="36"/>
+    <w:abstractNumId w:val="38"/>
   </w:num>
   <w:num w:numId="36" w16cid:durableId="606159480">
-    <w:abstractNumId w:val="44"/>
+    <w:abstractNumId w:val="46"/>
   </w:num>
   <w:num w:numId="37" w16cid:durableId="550267498">
-    <w:abstractNumId w:val="28"/>
+    <w:abstractNumId w:val="30"/>
   </w:num>
   <w:num w:numId="38" w16cid:durableId="1803234477">
     <w:abstractNumId w:val="1"/>
   </w:num>
   <w:num w:numId="39" w16cid:durableId="1354454990">
-    <w:abstractNumId w:val="14"/>
+    <w:abstractNumId w:val="15"/>
   </w:num>
   <w:num w:numId="40" w16cid:durableId="795489330">
-    <w:abstractNumId w:val="10"/>
+    <w:abstractNumId w:val="11"/>
   </w:num>
   <w:num w:numId="41" w16cid:durableId="331833319">
-    <w:abstractNumId w:val="37"/>
+    <w:abstractNumId w:val="39"/>
   </w:num>
   <w:num w:numId="42" w16cid:durableId="630020384">
-    <w:abstractNumId w:val="11"/>
+    <w:abstractNumId w:val="12"/>
   </w:num>
   <w:num w:numId="43" w16cid:durableId="1933467351">
     <w:abstractNumId w:val="3"/>
   </w:num>
   <w:num w:numId="44" w16cid:durableId="2113237852">
-    <w:abstractNumId w:val="42"/>
+    <w:abstractNumId w:val="44"/>
   </w:num>
   <w:num w:numId="45" w16cid:durableId="952442434">
-    <w:abstractNumId w:val="31"/>
+    <w:abstractNumId w:val="33"/>
   </w:num>
   <w:num w:numId="46" w16cid:durableId="1890460566">
-    <w:abstractNumId w:val="12"/>
+    <w:abstractNumId w:val="13"/>
+  </w:num>
+  <w:num w:numId="47" w16cid:durableId="1277131411">
+    <w:abstractNumId w:val="5"/>
+  </w:num>
+  <w:num w:numId="48" w16cid:durableId="1491751946">
+    <w:abstractNumId w:val="25"/>
   </w:num>
 </w:numbering>
 </file>

</xml_diff>